<commit_message>
added documentation for map feature
</commit_message>
<xml_diff>
--- a/doc/SSID_User Guide.docx
+++ b/doc/SSID_User Guide.docx
@@ -352,7 +352,7 @@
               </mc:Choice>
               <mc:Fallback>
                 <w:pict>
-                  <v:group w14:anchorId="372B1702" id="Group 125" o:spid="_x0000_s1026" style="position:absolute;margin-left:0;margin-top:0;width:540pt;height:556.55pt;z-index:-251657216;mso-width-percent:1154;mso-height-percent:670;mso-top-percent:45;mso-position-horizontal:center;mso-position-horizontal-relative:margin;mso-position-vertical-relative:page;mso-width-percent:1154;mso-height-percent:670;mso-top-percent:45;mso-width-relative:margin" coordsize="55613,54044" o:gfxdata="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">
+                  <v:group w14:anchorId="372B1702" id="Group 125" o:spid="_x0000_s1026" style="position:absolute;margin-left:0;margin-top:0;width:540pt;height:556.55pt;z-index:-251657216;mso-width-percent:1154;mso-height-percent:670;mso-top-percent:45;mso-position-horizontal:center;mso-position-horizontal-relative:margin;mso-position-vertical-relative:page;mso-width-percent:1154;mso-height-percent:670;mso-top-percent:45;mso-width-relative:margin" coordsize="55613,54044" o:gfxdata="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">
                     <o:lock v:ext="edit" aspectratio="t"/>
                     <v:shape id="Freeform 10" o:spid="_x0000_s1027" style="position:absolute;width:55575;height:54044;visibility:visible;mso-wrap-style:square;v-text-anchor:bottom" coordsize="720,700" o:spt="100" o:gfxdata="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" adj="-11796480,,5400" path="m,c,644,,644,,644v23,6,62,14,113,21c250,685,476,700,720,644v,-27,,-27,,-27c720,,720,,720,,,,,,,e" fillcolor="#4d5f78 [2994]" stroked="f">
                       <v:fill color2="#2a3442 [2018]" rotate="t" colors="0 #5d6d85;.5 #485972;1 #334258" focus="100%" type="gradient">
@@ -561,7 +561,7 @@
                     <v:stroke joinstyle="miter"/>
                     <v:path gradientshapeok="t" o:connecttype="rect"/>
                   </v:shapetype>
-                  <v:shape id="Text Box 128" o:spid="_x0000_s1029" type="#_x0000_t202" style="position:absolute;margin-left:0;margin-top:0;width:453pt;height:11.5pt;z-index:251662336;visibility:visible;mso-wrap-style:square;mso-width-percent:1154;mso-height-percent:0;mso-wrap-distance-left:9pt;mso-wrap-distance-top:0;mso-wrap-distance-right:9pt;mso-wrap-distance-bottom:0;mso-position-horizontal:center;mso-position-horizontal-relative:page;mso-position-vertical:bottom;mso-position-vertical-relative:margin;mso-width-percent:1154;mso-height-percent:0;mso-width-relative:margin;mso-height-relative:margin;v-text-anchor:bottom" o:gfxdata="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" filled="f" stroked="f" strokeweight=".5pt">
+                  <v:shape id="Text Box 128" o:spid="_x0000_s1029" type="#_x0000_t202" style="position:absolute;margin-left:0;margin-top:0;width:453pt;height:11.5pt;z-index:251662336;visibility:visible;mso-wrap-style:square;mso-width-percent:1154;mso-height-percent:0;mso-wrap-distance-left:9pt;mso-wrap-distance-top:0;mso-wrap-distance-right:9pt;mso-wrap-distance-bottom:0;mso-position-horizontal:center;mso-position-horizontal-relative:page;mso-position-vertical:bottom;mso-position-vertical-relative:margin;mso-width-percent:1154;mso-height-percent:0;mso-width-relative:margin;mso-height-relative:margin;v-text-anchor:bottom" o:gfxdata="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" filled="f" stroked="f" strokeweight=".5pt">
                     <v:textbox style="mso-fit-shape-to-text:t" inset="1in,0,86.4pt,0">
                       <w:txbxContent>
                         <w:p>
@@ -799,7 +799,7 @@
               </mc:Choice>
               <mc:Fallback>
                 <w:pict>
-                  <v:shape w14:anchorId="1F09ED7B" id="Text Box 129" o:spid="_x0000_s1030" type="#_x0000_t202" style="position:absolute;margin-left:0;margin-top:0;width:453pt;height:38.15pt;z-index:251661312;visibility:visible;mso-wrap-style:square;mso-width-percent:1154;mso-height-percent:0;mso-top-percent:790;mso-wrap-distance-left:9pt;mso-wrap-distance-top:0;mso-wrap-distance-right:9pt;mso-wrap-distance-bottom:0;mso-position-horizontal:center;mso-position-horizontal-relative:page;mso-position-vertical-relative:page;mso-width-percent:1154;mso-height-percent:0;mso-top-percent:790;mso-width-relative:margin;mso-height-relative:margin;v-text-anchor:top" o:gfxdata="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" filled="f" stroked="f" strokeweight=".5pt">
+                  <v:shape w14:anchorId="1F09ED7B" id="Text Box 129" o:spid="_x0000_s1030" type="#_x0000_t202" style="position:absolute;margin-left:0;margin-top:0;width:453pt;height:38.15pt;z-index:251661312;visibility:visible;mso-wrap-style:square;mso-width-percent:1154;mso-height-percent:0;mso-top-percent:790;mso-wrap-distance-left:9pt;mso-wrap-distance-top:0;mso-wrap-distance-right:9pt;mso-wrap-distance-bottom:0;mso-position-horizontal:center;mso-position-horizontal-relative:page;mso-position-vertical-relative:page;mso-width-percent:1154;mso-height-percent:0;mso-top-percent:790;mso-width-relative:margin;mso-height-relative:margin;v-text-anchor:top" o:gfxdata="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" filled="f" stroked="f" strokeweight=".5pt">
                     <v:textbox style="mso-fit-shape-to-text:t" inset="1in,0,86.4pt,0">
                       <w:txbxContent>
                         <w:sdt>
@@ -1021,7 +1021,7 @@
               </mc:Choice>
               <mc:Fallback>
                 <w:pict>
-                  <v:rect w14:anchorId="1CDE86CA" id="Rectangle 130" o:spid="_x0000_s1031" style="position:absolute;margin-left:-4.4pt;margin-top:0;width:46.8pt;height:77.75pt;z-index:251660288;visibility:visible;mso-wrap-style:square;mso-width-percent:76;mso-height-percent:98;mso-top-percent:23;mso-wrap-distance-left:9pt;mso-wrap-distance-top:0;mso-wrap-distance-right:9pt;mso-wrap-distance-bottom:0;mso-position-horizontal:right;mso-position-horizontal-relative:margin;mso-position-vertical-relative:page;mso-width-percent:76;mso-height-percent:98;mso-top-percent:23;mso-width-relative:page;mso-height-relative:page;v-text-anchor:bottom" o:gfxdata="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" fillcolor="#4472c4 [3204]" stroked="f" strokeweight="1pt">
+                  <v:rect w14:anchorId="1CDE86CA" id="Rectangle 130" o:spid="_x0000_s1031" style="position:absolute;margin-left:-4.4pt;margin-top:0;width:46.8pt;height:77.75pt;z-index:251660288;visibility:visible;mso-wrap-style:square;mso-width-percent:76;mso-height-percent:98;mso-top-percent:23;mso-wrap-distance-left:9pt;mso-wrap-distance-top:0;mso-wrap-distance-right:9pt;mso-wrap-distance-bottom:0;mso-position-horizontal:right;mso-position-horizontal-relative:margin;mso-position-vertical-relative:page;mso-width-percent:76;mso-height-percent:98;mso-top-percent:23;mso-width-relative:page;mso-height-relative:page;v-text-anchor:bottom" o:gfxdata="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" fillcolor="#4472c4 [3204]" stroked="f" strokeweight="1pt">
                     <o:lock v:ext="edit" aspectratio="t"/>
                     <v:textbox inset="3.6pt,,3.6pt">
                       <w:txbxContent>
@@ -1553,6 +1553,54 @@
       <w:pPr>
         <w:pStyle w:val="ListParagraph"/>
         <w:numPr>
+          <w:ilvl w:val="1"/>
+          <w:numId w:val="19"/>
+        </w:numPr>
+        <w:spacing w:line="312" w:lineRule="auto"/>
+        <w:jc w:val="both"/>
+        <w:rPr>
+          <w:rFonts w:cstheme="minorHAnsi"/>
+          <w:b/>
+          <w:bCs/>
+          <w:sz w:val="24"/>
+          <w:szCs w:val="24"/>
+        </w:rPr>
+      </w:pPr>
+      <w:r>
+        <w:rPr>
+          <w:rFonts w:cstheme="minorHAnsi"/>
+          <w:b/>
+          <w:bCs/>
+          <w:sz w:val="24"/>
+          <w:szCs w:val="24"/>
+        </w:rPr>
+        <w:t>Mapping between directory name &amp; student roster………………………………Page 1</w:t>
+      </w:r>
+      <w:r>
+        <w:rPr>
+          <w:rFonts w:cstheme="minorHAnsi"/>
+          <w:b/>
+          <w:bCs/>
+          <w:sz w:val="24"/>
+          <w:szCs w:val="24"/>
+        </w:rPr>
+        <w:t>2</w:t>
+      </w:r>
+      <w:r>
+        <w:rPr>
+          <w:rFonts w:cstheme="minorHAnsi"/>
+          <w:b/>
+          <w:bCs/>
+          <w:sz w:val="24"/>
+          <w:szCs w:val="24"/>
+        </w:rPr>
+        <w:t xml:space="preserve"> </w:t>
+      </w:r>
+    </w:p>
+    <w:p>
+      <w:pPr>
+        <w:pStyle w:val="ListParagraph"/>
+        <w:numPr>
           <w:ilvl w:val="0"/>
           <w:numId w:val="19"/>
         </w:numPr>
@@ -1581,7 +1629,7 @@
           <w:sz w:val="24"/>
           <w:szCs w:val="24"/>
         </w:rPr>
-        <w:t>2</w:t>
+        <w:t>6</w:t>
       </w:r>
     </w:p>
     <w:p>
@@ -4478,29 +4526,7 @@
                 <w:szCs w:val="24"/>
                 <w:shd w:val="clear" w:color="auto" w:fill="FFFFFF"/>
               </w:rPr>
-              <w:t xml:space="preserve">divide it into different question </w:t>
-            </w:r>
-            <w:r>
-              <w:rPr>
-                <w:rFonts w:asciiTheme="minorHAnsi" w:hAnsiTheme="minorHAnsi" w:cstheme="minorHAnsi"/>
-                <w:b/>
-                <w:bCs/>
-                <w:sz w:val="24"/>
-                <w:szCs w:val="24"/>
-                <w:shd w:val="clear" w:color="auto" w:fill="FFFFFF"/>
-              </w:rPr>
-              <w:t>submission</w:t>
-            </w:r>
-            <w:r>
-              <w:rPr>
-                <w:rFonts w:asciiTheme="minorHAnsi" w:hAnsiTheme="minorHAnsi" w:cstheme="minorHAnsi"/>
-                <w:b/>
-                <w:bCs/>
-                <w:sz w:val="24"/>
-                <w:szCs w:val="24"/>
-                <w:shd w:val="clear" w:color="auto" w:fill="FFFFFF"/>
-              </w:rPr>
-              <w:t xml:space="preserve"> zips and upload separately</w:t>
+              <w:t>divide it into different question submission zips and upload separately</w:t>
             </w:r>
             <w:r>
               <w:rPr>
@@ -8970,64 +8996,28 @@
     </w:p>
     <w:p>
       <w:pPr>
-        <w:spacing w:line="276" w:lineRule="auto"/>
-        <w:jc w:val="both"/>
-        <w:rPr>
-          <w:rFonts w:cstheme="minorHAnsi"/>
-          <w:sz w:val="24"/>
-          <w:szCs w:val="24"/>
-        </w:rPr>
-      </w:pPr>
-    </w:p>
-    <w:p>
-      <w:pPr>
-        <w:spacing w:line="276" w:lineRule="auto"/>
-        <w:jc w:val="both"/>
-        <w:rPr>
-          <w:rFonts w:cstheme="minorHAnsi"/>
-          <w:sz w:val="24"/>
-          <w:szCs w:val="24"/>
-        </w:rPr>
-      </w:pPr>
-    </w:p>
-    <w:p>
-      <w:pPr>
-        <w:spacing w:line="276" w:lineRule="auto"/>
-        <w:jc w:val="both"/>
-        <w:rPr>
-          <w:rFonts w:cstheme="minorHAnsi"/>
-          <w:sz w:val="24"/>
-          <w:szCs w:val="24"/>
-        </w:rPr>
-      </w:pPr>
-    </w:p>
-    <w:p>
-      <w:pPr>
-        <w:spacing w:line="276" w:lineRule="auto"/>
-        <w:jc w:val="both"/>
-        <w:rPr>
-          <w:rFonts w:cstheme="minorHAnsi"/>
-          <w:sz w:val="24"/>
-          <w:szCs w:val="24"/>
-        </w:rPr>
-      </w:pPr>
-    </w:p>
-    <w:p>
-      <w:pPr>
-        <w:spacing w:line="276" w:lineRule="auto"/>
-        <w:jc w:val="both"/>
-        <w:rPr>
-          <w:rFonts w:cstheme="minorHAnsi"/>
-          <w:sz w:val="24"/>
-          <w:szCs w:val="24"/>
-        </w:rPr>
-      </w:pPr>
+        <w:rPr>
+          <w:rFonts w:cstheme="minorHAnsi"/>
+          <w:sz w:val="24"/>
+          <w:szCs w:val="24"/>
+        </w:rPr>
+      </w:pPr>
+      <w:r>
+        <w:rPr>
+          <w:rFonts w:cstheme="minorHAnsi"/>
+          <w:sz w:val="24"/>
+          <w:szCs w:val="24"/>
+        </w:rPr>
+        <w:br w:type="page"/>
+      </w:r>
     </w:p>
     <w:p>
       <w:pPr>
         <w:pStyle w:val="ListParagraph"/>
-        <w:spacing w:line="276" w:lineRule="auto"/>
-        <w:ind w:left="0"/>
+        <w:numPr>
+          <w:ilvl w:val="1"/>
+          <w:numId w:val="3"/>
+        </w:numPr>
         <w:jc w:val="both"/>
         <w:rPr>
           <w:rFonts w:cstheme="minorHAnsi"/>
@@ -9037,13 +9027,7 @@
           <w:szCs w:val="24"/>
         </w:rPr>
       </w:pPr>
-    </w:p>
-    <w:p>
-      <w:pPr>
-        <w:pStyle w:val="ListParagraph"/>
-        <w:spacing w:line="276" w:lineRule="auto"/>
-        <w:ind w:left="0"/>
-        <w:jc w:val="both"/>
+      <w:r>
         <w:rPr>
           <w:rFonts w:cstheme="minorHAnsi"/>
           <w:b/>
@@ -9051,13 +9035,24 @@
           <w:sz w:val="24"/>
           <w:szCs w:val="24"/>
         </w:rPr>
-      </w:pPr>
-    </w:p>
-    <w:p>
-      <w:pPr>
-        <w:pStyle w:val="ListParagraph"/>
-        <w:spacing w:line="276" w:lineRule="auto"/>
-        <w:ind w:left="0"/>
+        <w:lastRenderedPageBreak/>
+        <w:t>Mapping between directory name &amp; student roster</w:t>
+      </w:r>
+    </w:p>
+    <w:p>
+      <w:pPr>
+        <w:ind w:left="289"/>
+        <w:jc w:val="both"/>
+        <w:rPr>
+          <w:rFonts w:cstheme="minorHAnsi"/>
+          <w:sz w:val="24"/>
+          <w:szCs w:val="24"/>
+        </w:rPr>
+      </w:pPr>
+    </w:p>
+    <w:p>
+      <w:pPr>
+        <w:ind w:left="289"/>
         <w:jc w:val="both"/>
         <w:rPr>
           <w:rFonts w:cstheme="minorHAnsi"/>
@@ -9067,6 +9062,1725 @@
           <w:szCs w:val="24"/>
         </w:rPr>
       </w:pPr>
+      <w:r>
+        <w:rPr>
+          <w:rFonts w:cstheme="minorHAnsi"/>
+          <w:sz w:val="24"/>
+          <w:szCs w:val="24"/>
+        </w:rPr>
+        <w:t>This feature allows users to upload a mapping file that maps between a</w:t>
+      </w:r>
+      <w:r>
+        <w:rPr>
+          <w:rFonts w:cstheme="minorHAnsi"/>
+          <w:sz w:val="24"/>
+          <w:szCs w:val="24"/>
+        </w:rPr>
+        <w:t xml:space="preserve"> </w:t>
+      </w:r>
+      <w:r>
+        <w:rPr>
+          <w:rFonts w:cstheme="minorHAnsi"/>
+          <w:sz w:val="24"/>
+          <w:szCs w:val="24"/>
+        </w:rPr>
+        <w:t>directory name (in the uploaded zip file)</w:t>
+      </w:r>
+      <w:r>
+        <w:rPr>
+          <w:rFonts w:cstheme="minorHAnsi"/>
+          <w:sz w:val="24"/>
+          <w:szCs w:val="24"/>
+        </w:rPr>
+        <w:t xml:space="preserve"> and the student roster that you might be using for your modules. To better illustrate this feature, we will use an example.</w:t>
+      </w:r>
+    </w:p>
+    <w:p>
+      <w:pPr>
+        <w:ind w:left="289"/>
+        <w:jc w:val="both"/>
+        <w:rPr>
+          <w:rFonts w:cstheme="minorHAnsi"/>
+          <w:b/>
+          <w:bCs/>
+          <w:sz w:val="24"/>
+          <w:szCs w:val="24"/>
+        </w:rPr>
+      </w:pPr>
+    </w:p>
+    <w:p>
+      <w:pPr>
+        <w:ind w:left="289"/>
+        <w:jc w:val="both"/>
+        <w:rPr>
+          <w:rFonts w:cstheme="minorHAnsi"/>
+          <w:b/>
+          <w:bCs/>
+          <w:sz w:val="24"/>
+          <w:szCs w:val="24"/>
+        </w:rPr>
+      </w:pPr>
+      <w:r>
+        <w:rPr>
+          <w:rFonts w:cstheme="minorHAnsi"/>
+          <w:sz w:val="24"/>
+          <w:szCs w:val="24"/>
+        </w:rPr>
+        <w:t>Assume your class has two students whose name and GitHub ID are given below:</w:t>
+      </w:r>
+    </w:p>
+    <w:p>
+      <w:pPr>
+        <w:ind w:left="720"/>
+        <w:rPr>
+          <w:rFonts w:cstheme="minorHAnsi"/>
+          <w:sz w:val="24"/>
+          <w:szCs w:val="24"/>
+        </w:rPr>
+      </w:pPr>
+    </w:p>
+    <w:tbl>
+      <w:tblPr>
+        <w:tblStyle w:val="TableGrid"/>
+        <w:tblW w:w="8650" w:type="dxa"/>
+        <w:jc w:val="center"/>
+        <w:tblLook w:val="04A0" w:firstRow="1" w:lastRow="0" w:firstColumn="1" w:lastColumn="0" w:noHBand="0" w:noVBand="1"/>
+      </w:tblPr>
+      <w:tblGrid>
+        <w:gridCol w:w="2416"/>
+        <w:gridCol w:w="3117"/>
+        <w:gridCol w:w="3117"/>
+      </w:tblGrid>
+      <w:tr>
+        <w:trPr>
+          <w:jc w:val="center"/>
+        </w:trPr>
+        <w:tc>
+          <w:tcPr>
+            <w:tcW w:w="2416" w:type="dxa"/>
+            <w:vAlign w:val="center"/>
+          </w:tcPr>
+          <w:p>
+            <w:pPr>
+              <w:jc w:val="center"/>
+              <w:rPr>
+                <w:rFonts w:asciiTheme="minorHAnsi" w:hAnsiTheme="minorHAnsi" w:cstheme="minorHAnsi"/>
+                <w:sz w:val="24"/>
+                <w:szCs w:val="24"/>
+              </w:rPr>
+            </w:pPr>
+          </w:p>
+        </w:tc>
+        <w:tc>
+          <w:tcPr>
+            <w:tcW w:w="3117" w:type="dxa"/>
+            <w:vAlign w:val="center"/>
+          </w:tcPr>
+          <w:p>
+            <w:pPr>
+              <w:jc w:val="center"/>
+              <w:rPr>
+                <w:rFonts w:asciiTheme="minorHAnsi" w:hAnsiTheme="minorHAnsi" w:cstheme="minorHAnsi"/>
+                <w:b/>
+                <w:bCs/>
+                <w:sz w:val="24"/>
+                <w:szCs w:val="24"/>
+              </w:rPr>
+            </w:pPr>
+            <w:r>
+              <w:rPr>
+                <w:rFonts w:asciiTheme="minorHAnsi" w:hAnsiTheme="minorHAnsi" w:cstheme="minorHAnsi"/>
+                <w:b/>
+                <w:bCs/>
+                <w:sz w:val="24"/>
+                <w:szCs w:val="24"/>
+              </w:rPr>
+              <w:t>Name</w:t>
+            </w:r>
+          </w:p>
+        </w:tc>
+        <w:tc>
+          <w:tcPr>
+            <w:tcW w:w="3117" w:type="dxa"/>
+            <w:vAlign w:val="center"/>
+          </w:tcPr>
+          <w:p>
+            <w:pPr>
+              <w:jc w:val="center"/>
+              <w:rPr>
+                <w:rFonts w:asciiTheme="minorHAnsi" w:hAnsiTheme="minorHAnsi" w:cstheme="minorHAnsi"/>
+                <w:b/>
+                <w:bCs/>
+                <w:sz w:val="24"/>
+                <w:szCs w:val="24"/>
+              </w:rPr>
+            </w:pPr>
+            <w:r>
+              <w:rPr>
+                <w:rFonts w:asciiTheme="minorHAnsi" w:hAnsiTheme="minorHAnsi" w:cstheme="minorHAnsi"/>
+                <w:b/>
+                <w:bCs/>
+                <w:sz w:val="24"/>
+                <w:szCs w:val="24"/>
+              </w:rPr>
+              <w:t>GitHub ID</w:t>
+            </w:r>
+          </w:p>
+        </w:tc>
+      </w:tr>
+      <w:tr>
+        <w:trPr>
+          <w:jc w:val="center"/>
+        </w:trPr>
+        <w:tc>
+          <w:tcPr>
+            <w:tcW w:w="2416" w:type="dxa"/>
+            <w:vAlign w:val="center"/>
+          </w:tcPr>
+          <w:p>
+            <w:pPr>
+              <w:jc w:val="center"/>
+              <w:rPr>
+                <w:rFonts w:asciiTheme="minorHAnsi" w:hAnsiTheme="minorHAnsi" w:cstheme="minorHAnsi"/>
+                <w:b/>
+                <w:bCs/>
+                <w:sz w:val="24"/>
+                <w:szCs w:val="24"/>
+              </w:rPr>
+            </w:pPr>
+            <w:r>
+              <w:rPr>
+                <w:rFonts w:asciiTheme="minorHAnsi" w:hAnsiTheme="minorHAnsi" w:cstheme="minorHAnsi"/>
+                <w:b/>
+                <w:bCs/>
+                <w:sz w:val="24"/>
+                <w:szCs w:val="24"/>
+              </w:rPr>
+              <w:t>Student 1</w:t>
+            </w:r>
+          </w:p>
+        </w:tc>
+        <w:tc>
+          <w:tcPr>
+            <w:tcW w:w="3117" w:type="dxa"/>
+            <w:vAlign w:val="center"/>
+          </w:tcPr>
+          <w:p>
+            <w:pPr>
+              <w:jc w:val="center"/>
+              <w:rPr>
+                <w:rFonts w:asciiTheme="minorHAnsi" w:hAnsiTheme="minorHAnsi" w:cstheme="minorHAnsi"/>
+                <w:sz w:val="24"/>
+                <w:szCs w:val="24"/>
+              </w:rPr>
+            </w:pPr>
+            <w:r>
+              <w:rPr>
+                <w:rFonts w:asciiTheme="minorHAnsi" w:hAnsiTheme="minorHAnsi" w:cstheme="minorHAnsi"/>
+                <w:sz w:val="24"/>
+                <w:szCs w:val="24"/>
+              </w:rPr>
+              <w:t>Alice</w:t>
+            </w:r>
+          </w:p>
+        </w:tc>
+        <w:tc>
+          <w:tcPr>
+            <w:tcW w:w="3117" w:type="dxa"/>
+            <w:vAlign w:val="center"/>
+          </w:tcPr>
+          <w:p>
+            <w:pPr>
+              <w:jc w:val="center"/>
+              <w:rPr>
+                <w:rFonts w:asciiTheme="minorHAnsi" w:hAnsiTheme="minorHAnsi" w:cstheme="minorHAnsi"/>
+                <w:sz w:val="24"/>
+                <w:szCs w:val="24"/>
+              </w:rPr>
+            </w:pPr>
+            <w:r>
+              <w:rPr>
+                <w:rFonts w:asciiTheme="minorHAnsi" w:hAnsiTheme="minorHAnsi" w:cstheme="minorHAnsi"/>
+                <w:sz w:val="24"/>
+                <w:szCs w:val="24"/>
+              </w:rPr>
+              <w:t>Alice97</w:t>
+            </w:r>
+          </w:p>
+        </w:tc>
+      </w:tr>
+      <w:tr>
+        <w:trPr>
+          <w:jc w:val="center"/>
+        </w:trPr>
+        <w:tc>
+          <w:tcPr>
+            <w:tcW w:w="2416" w:type="dxa"/>
+            <w:vAlign w:val="center"/>
+          </w:tcPr>
+          <w:p>
+            <w:pPr>
+              <w:jc w:val="center"/>
+              <w:rPr>
+                <w:rFonts w:asciiTheme="minorHAnsi" w:hAnsiTheme="minorHAnsi" w:cstheme="minorHAnsi"/>
+                <w:b/>
+                <w:bCs/>
+                <w:sz w:val="24"/>
+                <w:szCs w:val="24"/>
+              </w:rPr>
+            </w:pPr>
+            <w:r>
+              <w:rPr>
+                <w:rFonts w:asciiTheme="minorHAnsi" w:hAnsiTheme="minorHAnsi" w:cstheme="minorHAnsi"/>
+                <w:b/>
+                <w:bCs/>
+                <w:sz w:val="24"/>
+                <w:szCs w:val="24"/>
+              </w:rPr>
+              <w:t>Student 2</w:t>
+            </w:r>
+          </w:p>
+        </w:tc>
+        <w:tc>
+          <w:tcPr>
+            <w:tcW w:w="3117" w:type="dxa"/>
+            <w:vAlign w:val="center"/>
+          </w:tcPr>
+          <w:p>
+            <w:pPr>
+              <w:jc w:val="center"/>
+              <w:rPr>
+                <w:rFonts w:asciiTheme="minorHAnsi" w:hAnsiTheme="minorHAnsi" w:cstheme="minorHAnsi"/>
+                <w:sz w:val="24"/>
+                <w:szCs w:val="24"/>
+              </w:rPr>
+            </w:pPr>
+            <w:r>
+              <w:rPr>
+                <w:rFonts w:asciiTheme="minorHAnsi" w:hAnsiTheme="minorHAnsi" w:cstheme="minorHAnsi"/>
+                <w:sz w:val="24"/>
+                <w:szCs w:val="24"/>
+              </w:rPr>
+              <w:t>Bob</w:t>
+            </w:r>
+          </w:p>
+        </w:tc>
+        <w:tc>
+          <w:tcPr>
+            <w:tcW w:w="3117" w:type="dxa"/>
+            <w:vAlign w:val="center"/>
+          </w:tcPr>
+          <w:p>
+            <w:pPr>
+              <w:jc w:val="center"/>
+              <w:rPr>
+                <w:rFonts w:asciiTheme="minorHAnsi" w:hAnsiTheme="minorHAnsi" w:cstheme="minorHAnsi"/>
+                <w:sz w:val="24"/>
+                <w:szCs w:val="24"/>
+              </w:rPr>
+            </w:pPr>
+            <w:r>
+              <w:rPr>
+                <w:rFonts w:asciiTheme="minorHAnsi" w:hAnsiTheme="minorHAnsi" w:cstheme="minorHAnsi"/>
+                <w:sz w:val="24"/>
+                <w:szCs w:val="24"/>
+              </w:rPr>
+              <w:t>Bob98</w:t>
+            </w:r>
+          </w:p>
+        </w:tc>
+      </w:tr>
+    </w:tbl>
+    <w:p>
+      <w:pPr>
+        <w:rPr>
+          <w:rFonts w:cstheme="minorHAnsi"/>
+          <w:sz w:val="24"/>
+          <w:szCs w:val="24"/>
+        </w:rPr>
+      </w:pPr>
+    </w:p>
+    <w:p>
+      <w:pPr>
+        <w:ind w:left="360"/>
+        <w:jc w:val="both"/>
+        <w:rPr>
+          <w:rFonts w:cstheme="minorHAnsi"/>
+          <w:sz w:val="24"/>
+          <w:szCs w:val="24"/>
+        </w:rPr>
+      </w:pPr>
+      <w:r>
+        <w:rPr>
+          <w:rFonts w:cstheme="minorHAnsi"/>
+          <w:sz w:val="24"/>
+          <w:szCs w:val="24"/>
+        </w:rPr>
+        <w:t xml:space="preserve">Now, you might encounter a situation where the files that they submitted are named after their GitHub ID </w:t>
+      </w:r>
+      <w:r>
+        <w:rPr>
+          <w:rFonts w:cstheme="minorHAnsi"/>
+          <w:sz w:val="24"/>
+          <w:szCs w:val="24"/>
+        </w:rPr>
+        <w:t xml:space="preserve">(as shown below) </w:t>
+      </w:r>
+      <w:r>
+        <w:rPr>
+          <w:rFonts w:cstheme="minorHAnsi"/>
+          <w:sz w:val="24"/>
+          <w:szCs w:val="24"/>
+        </w:rPr>
+        <w:t>while you want the file</w:t>
+      </w:r>
+      <w:r>
+        <w:rPr>
+          <w:rFonts w:cstheme="minorHAnsi"/>
+          <w:sz w:val="24"/>
+          <w:szCs w:val="24"/>
+        </w:rPr>
+        <w:t xml:space="preserve"> names </w:t>
+      </w:r>
+      <w:r>
+        <w:rPr>
+          <w:rFonts w:cstheme="minorHAnsi"/>
+          <w:sz w:val="24"/>
+          <w:szCs w:val="24"/>
+        </w:rPr>
+        <w:t>to contain their actual name when the plagiarism results are displayed in the SSID page. How can you accomplish this?</w:t>
+      </w:r>
+    </w:p>
+    <w:p>
+      <w:pPr>
+        <w:ind w:left="360"/>
+        <w:jc w:val="both"/>
+        <w:rPr>
+          <w:rFonts w:cstheme="minorHAnsi"/>
+          <w:sz w:val="24"/>
+          <w:szCs w:val="24"/>
+        </w:rPr>
+      </w:pPr>
+      <w:r>
+        <w:rPr>
+          <w:noProof/>
+        </w:rPr>
+        <w:drawing>
+          <wp:anchor distT="0" distB="0" distL="114300" distR="114300" simplePos="0" relativeHeight="251688960" behindDoc="0" locked="0" layoutInCell="1" allowOverlap="1" wp14:anchorId="284E2ADF" wp14:editId="76F29D12">
+            <wp:simplePos x="0" y="0"/>
+            <wp:positionH relativeFrom="margin">
+              <wp:align>center</wp:align>
+            </wp:positionH>
+            <wp:positionV relativeFrom="margin">
+              <wp:posOffset>3806825</wp:posOffset>
+            </wp:positionV>
+            <wp:extent cx="1485900" cy="1034415"/>
+            <wp:effectExtent l="0" t="0" r="0" b="0"/>
+            <wp:wrapSquare wrapText="bothSides"/>
+            <wp:docPr id="23" name="Picture 23" descr="Graphical user interface, text, application&#10;&#10;Description automatically generated"/>
+            <wp:cNvGraphicFramePr>
+              <a:graphicFrameLocks xmlns:a="http://schemas.openxmlformats.org/drawingml/2006/main" noChangeAspect="1"/>
+            </wp:cNvGraphicFramePr>
+            <a:graphic xmlns:a="http://schemas.openxmlformats.org/drawingml/2006/main">
+              <a:graphicData uri="http://schemas.openxmlformats.org/drawingml/2006/picture">
+                <pic:pic xmlns:pic="http://schemas.openxmlformats.org/drawingml/2006/picture">
+                  <pic:nvPicPr>
+                    <pic:cNvPr id="23" name="Picture 23" descr="Graphical user interface, text, application&#10;&#10;Description automatically generated"/>
+                    <pic:cNvPicPr/>
+                  </pic:nvPicPr>
+                  <pic:blipFill>
+                    <a:blip r:embed="rId35">
+                      <a:extLst>
+                        <a:ext uri="{28A0092B-C50C-407E-A947-70E740481C1C}">
+                          <a14:useLocalDpi xmlns:a14="http://schemas.microsoft.com/office/drawing/2010/main" val="0"/>
+                        </a:ext>
+                      </a:extLst>
+                    </a:blip>
+                    <a:stretch>
+                      <a:fillRect/>
+                    </a:stretch>
+                  </pic:blipFill>
+                  <pic:spPr>
+                    <a:xfrm>
+                      <a:off x="0" y="0"/>
+                      <a:ext cx="1485900" cy="1034415"/>
+                    </a:xfrm>
+                    <a:prstGeom prst="rect">
+                      <a:avLst/>
+                    </a:prstGeom>
+                  </pic:spPr>
+                </pic:pic>
+              </a:graphicData>
+            </a:graphic>
+            <wp14:sizeRelH relativeFrom="margin">
+              <wp14:pctWidth>0</wp14:pctWidth>
+            </wp14:sizeRelH>
+            <wp14:sizeRelV relativeFrom="margin">
+              <wp14:pctHeight>0</wp14:pctHeight>
+            </wp14:sizeRelV>
+          </wp:anchor>
+        </w:drawing>
+      </w:r>
+    </w:p>
+    <w:p>
+      <w:pPr>
+        <w:ind w:left="360"/>
+        <w:jc w:val="both"/>
+        <w:rPr>
+          <w:rFonts w:cstheme="minorHAnsi"/>
+          <w:sz w:val="24"/>
+          <w:szCs w:val="24"/>
+        </w:rPr>
+      </w:pPr>
+    </w:p>
+    <w:p>
+      <w:pPr>
+        <w:ind w:left="360"/>
+        <w:jc w:val="both"/>
+        <w:rPr>
+          <w:rFonts w:cstheme="minorHAnsi"/>
+          <w:sz w:val="24"/>
+          <w:szCs w:val="24"/>
+        </w:rPr>
+      </w:pPr>
+    </w:p>
+    <w:p>
+      <w:pPr>
+        <w:ind w:left="360"/>
+        <w:jc w:val="both"/>
+        <w:rPr>
+          <w:rFonts w:cstheme="minorHAnsi"/>
+          <w:sz w:val="24"/>
+          <w:szCs w:val="24"/>
+        </w:rPr>
+      </w:pPr>
+    </w:p>
+    <w:p>
+      <w:pPr>
+        <w:pStyle w:val="ListParagraph"/>
+        <w:numPr>
+          <w:ilvl w:val="0"/>
+          <w:numId w:val="21"/>
+        </w:numPr>
+        <w:jc w:val="both"/>
+        <w:rPr>
+          <w:rFonts w:cstheme="minorHAnsi"/>
+          <w:sz w:val="24"/>
+          <w:szCs w:val="24"/>
+        </w:rPr>
+      </w:pPr>
+      <w:r>
+        <w:rPr>
+          <w:rFonts w:cstheme="minorHAnsi"/>
+          <w:sz w:val="24"/>
+          <w:szCs w:val="24"/>
+        </w:rPr>
+        <w:t>First create a csv file that contains the mapping between the GitHub ID and the actual names, as seen below. We will refer this as the mapping file from here on.</w:t>
+      </w:r>
+    </w:p>
+    <w:p>
+      <w:pPr>
+        <w:pStyle w:val="ListParagraph"/>
+        <w:rPr>
+          <w:rFonts w:cstheme="minorHAnsi"/>
+          <w:sz w:val="24"/>
+          <w:szCs w:val="24"/>
+        </w:rPr>
+      </w:pPr>
+    </w:p>
+    <w:p>
+      <w:pPr>
+        <w:pStyle w:val="ListParagraph"/>
+        <w:rPr>
+          <w:rFonts w:cstheme="minorHAnsi"/>
+          <w:sz w:val="24"/>
+          <w:szCs w:val="24"/>
+        </w:rPr>
+      </w:pPr>
+      <w:r>
+        <w:rPr>
+          <w:noProof/>
+        </w:rPr>
+        <w:drawing>
+          <wp:anchor distT="0" distB="0" distL="114300" distR="114300" simplePos="0" relativeHeight="251686912" behindDoc="0" locked="0" layoutInCell="1" allowOverlap="1" wp14:anchorId="15936955" wp14:editId="166CA260">
+            <wp:simplePos x="0" y="0"/>
+            <wp:positionH relativeFrom="margin">
+              <wp:align>center</wp:align>
+            </wp:positionH>
+            <wp:positionV relativeFrom="margin">
+              <wp:posOffset>5626100</wp:posOffset>
+            </wp:positionV>
+            <wp:extent cx="2762250" cy="1591945"/>
+            <wp:effectExtent l="0" t="0" r="0" b="8255"/>
+            <wp:wrapSquare wrapText="bothSides"/>
+            <wp:docPr id="18" name="Picture 18" descr="Graphical user interface, text, application&#10;&#10;Description automatically generated"/>
+            <wp:cNvGraphicFramePr>
+              <a:graphicFrameLocks xmlns:a="http://schemas.openxmlformats.org/drawingml/2006/main" noChangeAspect="1"/>
+            </wp:cNvGraphicFramePr>
+            <a:graphic xmlns:a="http://schemas.openxmlformats.org/drawingml/2006/main">
+              <a:graphicData uri="http://schemas.openxmlformats.org/drawingml/2006/picture">
+                <pic:pic xmlns:pic="http://schemas.openxmlformats.org/drawingml/2006/picture">
+                  <pic:nvPicPr>
+                    <pic:cNvPr id="18" name="Picture 18" descr="Graphical user interface, text, application&#10;&#10;Description automatically generated"/>
+                    <pic:cNvPicPr/>
+                  </pic:nvPicPr>
+                  <pic:blipFill>
+                    <a:blip r:embed="rId36">
+                      <a:extLst>
+                        <a:ext uri="{28A0092B-C50C-407E-A947-70E740481C1C}">
+                          <a14:useLocalDpi xmlns:a14="http://schemas.microsoft.com/office/drawing/2010/main" val="0"/>
+                        </a:ext>
+                      </a:extLst>
+                    </a:blip>
+                    <a:stretch>
+                      <a:fillRect/>
+                    </a:stretch>
+                  </pic:blipFill>
+                  <pic:spPr>
+                    <a:xfrm>
+                      <a:off x="0" y="0"/>
+                      <a:ext cx="2762250" cy="1591945"/>
+                    </a:xfrm>
+                    <a:prstGeom prst="rect">
+                      <a:avLst/>
+                    </a:prstGeom>
+                  </pic:spPr>
+                </pic:pic>
+              </a:graphicData>
+            </a:graphic>
+            <wp14:sizeRelH relativeFrom="margin">
+              <wp14:pctWidth>0</wp14:pctWidth>
+            </wp14:sizeRelH>
+            <wp14:sizeRelV relativeFrom="margin">
+              <wp14:pctHeight>0</wp14:pctHeight>
+            </wp14:sizeRelV>
+          </wp:anchor>
+        </w:drawing>
+      </w:r>
+    </w:p>
+    <w:p>
+      <w:pPr>
+        <w:pStyle w:val="ListParagraph"/>
+        <w:rPr>
+          <w:rFonts w:cstheme="minorHAnsi"/>
+          <w:sz w:val="24"/>
+          <w:szCs w:val="24"/>
+        </w:rPr>
+      </w:pPr>
+    </w:p>
+    <w:p>
+      <w:pPr>
+        <w:pStyle w:val="ListParagraph"/>
+        <w:rPr>
+          <w:rFonts w:cstheme="minorHAnsi"/>
+          <w:sz w:val="24"/>
+          <w:szCs w:val="24"/>
+        </w:rPr>
+      </w:pPr>
+    </w:p>
+    <w:p>
+      <w:pPr>
+        <w:pStyle w:val="ListParagraph"/>
+        <w:rPr>
+          <w:rFonts w:cstheme="minorHAnsi"/>
+          <w:sz w:val="24"/>
+          <w:szCs w:val="24"/>
+        </w:rPr>
+      </w:pPr>
+    </w:p>
+    <w:p>
+      <w:pPr>
+        <w:pStyle w:val="ListParagraph"/>
+        <w:rPr>
+          <w:rFonts w:cstheme="minorHAnsi"/>
+          <w:sz w:val="24"/>
+          <w:szCs w:val="24"/>
+        </w:rPr>
+      </w:pPr>
+    </w:p>
+    <w:p>
+      <w:pPr>
+        <w:pStyle w:val="ListParagraph"/>
+        <w:rPr>
+          <w:rFonts w:cstheme="minorHAnsi"/>
+          <w:sz w:val="24"/>
+          <w:szCs w:val="24"/>
+        </w:rPr>
+      </w:pPr>
+    </w:p>
+    <w:p>
+      <w:pPr>
+        <w:pStyle w:val="ListParagraph"/>
+        <w:rPr>
+          <w:rFonts w:cstheme="minorHAnsi"/>
+          <w:sz w:val="24"/>
+          <w:szCs w:val="24"/>
+        </w:rPr>
+      </w:pPr>
+    </w:p>
+    <w:p>
+      <w:pPr>
+        <w:pStyle w:val="ListParagraph"/>
+        <w:rPr>
+          <w:rFonts w:cstheme="minorHAnsi"/>
+          <w:sz w:val="24"/>
+          <w:szCs w:val="24"/>
+        </w:rPr>
+      </w:pPr>
+    </w:p>
+    <w:p>
+      <w:pPr>
+        <w:pStyle w:val="ListParagraph"/>
+        <w:rPr>
+          <w:rFonts w:cstheme="minorHAnsi"/>
+          <w:sz w:val="24"/>
+          <w:szCs w:val="24"/>
+        </w:rPr>
+      </w:pPr>
+    </w:p>
+    <w:p>
+      <w:pPr>
+        <w:pStyle w:val="ListParagraph"/>
+        <w:rPr>
+          <w:rFonts w:cstheme="minorHAnsi"/>
+          <w:sz w:val="24"/>
+          <w:szCs w:val="24"/>
+        </w:rPr>
+      </w:pPr>
+    </w:p>
+    <w:p>
+      <w:pPr>
+        <w:pStyle w:val="ListParagraph"/>
+        <w:rPr>
+          <w:rFonts w:cstheme="minorHAnsi"/>
+          <w:sz w:val="24"/>
+          <w:szCs w:val="24"/>
+        </w:rPr>
+      </w:pPr>
+    </w:p>
+    <w:p>
+      <w:pPr>
+        <w:rPr>
+          <w:rFonts w:cstheme="minorHAnsi"/>
+          <w:sz w:val="24"/>
+          <w:szCs w:val="24"/>
+        </w:rPr>
+      </w:pPr>
+    </w:p>
+    <w:p>
+      <w:pPr>
+        <w:pStyle w:val="ListParagraph"/>
+        <w:numPr>
+          <w:ilvl w:val="0"/>
+          <w:numId w:val="21"/>
+        </w:numPr>
+        <w:jc w:val="both"/>
+        <w:rPr>
+          <w:rFonts w:cstheme="minorHAnsi"/>
+          <w:sz w:val="24"/>
+          <w:szCs w:val="24"/>
+        </w:rPr>
+      </w:pPr>
+      <w:r>
+        <w:rPr>
+          <w:rFonts w:cstheme="minorHAnsi"/>
+          <w:sz w:val="24"/>
+          <w:szCs w:val="24"/>
+        </w:rPr>
+        <w:lastRenderedPageBreak/>
+        <w:t xml:space="preserve">Now, create a new assignment in SSID. </w:t>
+      </w:r>
+      <w:r>
+        <w:rPr>
+          <w:rFonts w:cstheme="minorHAnsi"/>
+          <w:sz w:val="24"/>
+          <w:szCs w:val="24"/>
+        </w:rPr>
+        <w:t xml:space="preserve">Fill in the respective fields and upload the submission zip folder as shown below. </w:t>
+      </w:r>
+      <w:r>
+        <w:rPr>
+          <w:rFonts w:cstheme="minorHAnsi"/>
+          <w:sz w:val="24"/>
+          <w:szCs w:val="24"/>
+        </w:rPr>
+        <w:t>You may want to refer to section 2.3 if you are unsure.</w:t>
+      </w:r>
+    </w:p>
+    <w:p>
+      <w:pPr>
+        <w:jc w:val="both"/>
+        <w:rPr>
+          <w:rFonts w:cstheme="minorHAnsi"/>
+          <w:sz w:val="24"/>
+          <w:szCs w:val="24"/>
+        </w:rPr>
+      </w:pPr>
+      <w:r>
+        <w:rPr>
+          <w:noProof/>
+        </w:rPr>
+        <w:drawing>
+          <wp:anchor distT="0" distB="0" distL="114300" distR="114300" simplePos="0" relativeHeight="251687936" behindDoc="0" locked="0" layoutInCell="1" allowOverlap="1" wp14:anchorId="3722690F" wp14:editId="4A5DADF2">
+            <wp:simplePos x="0" y="0"/>
+            <wp:positionH relativeFrom="margin">
+              <wp:posOffset>996950</wp:posOffset>
+            </wp:positionH>
+            <wp:positionV relativeFrom="margin">
+              <wp:posOffset>850900</wp:posOffset>
+            </wp:positionV>
+            <wp:extent cx="4597400" cy="3827145"/>
+            <wp:effectExtent l="0" t="0" r="0" b="1905"/>
+            <wp:wrapSquare wrapText="bothSides"/>
+            <wp:docPr id="21" name="Picture 21" descr="Graphical user interface, text, application, email&#10;&#10;Description automatically generated"/>
+            <wp:cNvGraphicFramePr>
+              <a:graphicFrameLocks xmlns:a="http://schemas.openxmlformats.org/drawingml/2006/main" noChangeAspect="1"/>
+            </wp:cNvGraphicFramePr>
+            <a:graphic xmlns:a="http://schemas.openxmlformats.org/drawingml/2006/main">
+              <a:graphicData uri="http://schemas.openxmlformats.org/drawingml/2006/picture">
+                <pic:pic xmlns:pic="http://schemas.openxmlformats.org/drawingml/2006/picture">
+                  <pic:nvPicPr>
+                    <pic:cNvPr id="21" name="Picture 21" descr="Graphical user interface, text, application, email&#10;&#10;Description automatically generated"/>
+                    <pic:cNvPicPr/>
+                  </pic:nvPicPr>
+                  <pic:blipFill>
+                    <a:blip r:embed="rId37">
+                      <a:extLst>
+                        <a:ext uri="{28A0092B-C50C-407E-A947-70E740481C1C}">
+                          <a14:useLocalDpi xmlns:a14="http://schemas.microsoft.com/office/drawing/2010/main" val="0"/>
+                        </a:ext>
+                      </a:extLst>
+                    </a:blip>
+                    <a:stretch>
+                      <a:fillRect/>
+                    </a:stretch>
+                  </pic:blipFill>
+                  <pic:spPr>
+                    <a:xfrm>
+                      <a:off x="0" y="0"/>
+                      <a:ext cx="4597400" cy="3827145"/>
+                    </a:xfrm>
+                    <a:prstGeom prst="rect">
+                      <a:avLst/>
+                    </a:prstGeom>
+                  </pic:spPr>
+                </pic:pic>
+              </a:graphicData>
+            </a:graphic>
+            <wp14:sizeRelH relativeFrom="margin">
+              <wp14:pctWidth>0</wp14:pctWidth>
+            </wp14:sizeRelH>
+            <wp14:sizeRelV relativeFrom="margin">
+              <wp14:pctHeight>0</wp14:pctHeight>
+            </wp14:sizeRelV>
+          </wp:anchor>
+        </w:drawing>
+      </w:r>
+    </w:p>
+    <w:p>
+      <w:pPr>
+        <w:jc w:val="both"/>
+        <w:rPr>
+          <w:rFonts w:cstheme="minorHAnsi"/>
+          <w:sz w:val="24"/>
+          <w:szCs w:val="24"/>
+        </w:rPr>
+      </w:pPr>
+    </w:p>
+    <w:p>
+      <w:pPr>
+        <w:jc w:val="both"/>
+        <w:rPr>
+          <w:rFonts w:cstheme="minorHAnsi"/>
+          <w:sz w:val="24"/>
+          <w:szCs w:val="24"/>
+        </w:rPr>
+      </w:pPr>
+    </w:p>
+    <w:p>
+      <w:pPr>
+        <w:jc w:val="both"/>
+        <w:rPr>
+          <w:rFonts w:cstheme="minorHAnsi"/>
+          <w:sz w:val="24"/>
+          <w:szCs w:val="24"/>
+        </w:rPr>
+      </w:pPr>
+    </w:p>
+    <w:p>
+      <w:pPr>
+        <w:jc w:val="both"/>
+        <w:rPr>
+          <w:rFonts w:cstheme="minorHAnsi"/>
+          <w:sz w:val="24"/>
+          <w:szCs w:val="24"/>
+        </w:rPr>
+      </w:pPr>
+    </w:p>
+    <w:p>
+      <w:pPr>
+        <w:jc w:val="both"/>
+        <w:rPr>
+          <w:rFonts w:cstheme="minorHAnsi"/>
+          <w:sz w:val="24"/>
+          <w:szCs w:val="24"/>
+        </w:rPr>
+      </w:pPr>
+    </w:p>
+    <w:p>
+      <w:pPr>
+        <w:jc w:val="both"/>
+        <w:rPr>
+          <w:rFonts w:cstheme="minorHAnsi"/>
+          <w:sz w:val="24"/>
+          <w:szCs w:val="24"/>
+        </w:rPr>
+      </w:pPr>
+    </w:p>
+    <w:p>
+      <w:pPr>
+        <w:jc w:val="both"/>
+        <w:rPr>
+          <w:rFonts w:cstheme="minorHAnsi"/>
+          <w:sz w:val="24"/>
+          <w:szCs w:val="24"/>
+        </w:rPr>
+      </w:pPr>
+    </w:p>
+    <w:p>
+      <w:pPr>
+        <w:jc w:val="both"/>
+        <w:rPr>
+          <w:rFonts w:cstheme="minorHAnsi"/>
+          <w:sz w:val="24"/>
+          <w:szCs w:val="24"/>
+        </w:rPr>
+      </w:pPr>
+    </w:p>
+    <w:p>
+      <w:pPr>
+        <w:jc w:val="both"/>
+        <w:rPr>
+          <w:rFonts w:cstheme="minorHAnsi"/>
+          <w:sz w:val="24"/>
+          <w:szCs w:val="24"/>
+        </w:rPr>
+      </w:pPr>
+    </w:p>
+    <w:p>
+      <w:pPr>
+        <w:rPr>
+          <w:rFonts w:cstheme="minorHAnsi"/>
+          <w:sz w:val="24"/>
+          <w:szCs w:val="24"/>
+        </w:rPr>
+      </w:pPr>
+    </w:p>
+    <w:p>
+      <w:pPr>
+        <w:ind w:left="360"/>
+        <w:rPr>
+          <w:rFonts w:cstheme="minorHAnsi"/>
+          <w:sz w:val="24"/>
+          <w:szCs w:val="24"/>
+        </w:rPr>
+      </w:pPr>
+    </w:p>
+    <w:p>
+      <w:pPr>
+        <w:ind w:left="360"/>
+        <w:rPr>
+          <w:rFonts w:cstheme="minorHAnsi"/>
+          <w:sz w:val="24"/>
+          <w:szCs w:val="24"/>
+        </w:rPr>
+      </w:pPr>
+    </w:p>
+    <w:p>
+      <w:pPr>
+        <w:ind w:left="360"/>
+        <w:rPr>
+          <w:rFonts w:cstheme="minorHAnsi"/>
+          <w:sz w:val="24"/>
+          <w:szCs w:val="24"/>
+        </w:rPr>
+      </w:pPr>
+    </w:p>
+    <w:p>
+      <w:pPr>
+        <w:pStyle w:val="ListParagraph"/>
+        <w:rPr>
+          <w:rFonts w:cstheme="minorHAnsi"/>
+          <w:sz w:val="24"/>
+          <w:szCs w:val="24"/>
+        </w:rPr>
+      </w:pPr>
+    </w:p>
+    <w:p>
+      <w:pPr>
+        <w:pStyle w:val="ListParagraph"/>
+        <w:rPr>
+          <w:rFonts w:cstheme="minorHAnsi"/>
+          <w:sz w:val="24"/>
+          <w:szCs w:val="24"/>
+        </w:rPr>
+      </w:pPr>
+    </w:p>
+    <w:p>
+      <w:pPr>
+        <w:pStyle w:val="ListParagraph"/>
+        <w:rPr>
+          <w:rFonts w:cstheme="minorHAnsi"/>
+          <w:sz w:val="24"/>
+          <w:szCs w:val="24"/>
+        </w:rPr>
+      </w:pPr>
+    </w:p>
+    <w:p>
+      <w:pPr>
+        <w:pStyle w:val="ListParagraph"/>
+        <w:rPr>
+          <w:rFonts w:cstheme="minorHAnsi"/>
+          <w:sz w:val="24"/>
+          <w:szCs w:val="24"/>
+        </w:rPr>
+      </w:pPr>
+    </w:p>
+    <w:p>
+      <w:pPr>
+        <w:pStyle w:val="ListParagraph"/>
+        <w:rPr>
+          <w:rFonts w:cstheme="minorHAnsi"/>
+          <w:sz w:val="24"/>
+          <w:szCs w:val="24"/>
+        </w:rPr>
+      </w:pPr>
+    </w:p>
+    <w:p>
+      <w:pPr>
+        <w:pStyle w:val="ListParagraph"/>
+        <w:rPr>
+          <w:rFonts w:cstheme="minorHAnsi"/>
+          <w:sz w:val="24"/>
+          <w:szCs w:val="24"/>
+        </w:rPr>
+      </w:pPr>
+    </w:p>
+    <w:p>
+      <w:pPr>
+        <w:pStyle w:val="ListParagraph"/>
+        <w:rPr>
+          <w:rFonts w:cstheme="minorHAnsi"/>
+          <w:sz w:val="24"/>
+          <w:szCs w:val="24"/>
+        </w:rPr>
+      </w:pPr>
+    </w:p>
+    <w:p>
+      <w:pPr>
+        <w:pStyle w:val="ListParagraph"/>
+        <w:rPr>
+          <w:rFonts w:cstheme="minorHAnsi"/>
+          <w:sz w:val="24"/>
+          <w:szCs w:val="24"/>
+        </w:rPr>
+      </w:pPr>
+    </w:p>
+    <w:p>
+      <w:pPr>
+        <w:pStyle w:val="ListParagraph"/>
+        <w:rPr>
+          <w:rFonts w:cstheme="minorHAnsi"/>
+          <w:sz w:val="24"/>
+          <w:szCs w:val="24"/>
+        </w:rPr>
+      </w:pPr>
+    </w:p>
+    <w:p>
+      <w:pPr>
+        <w:pStyle w:val="ListParagraph"/>
+        <w:rPr>
+          <w:rFonts w:cstheme="minorHAnsi"/>
+          <w:sz w:val="24"/>
+          <w:szCs w:val="24"/>
+        </w:rPr>
+      </w:pPr>
+    </w:p>
+    <w:p>
+      <w:pPr>
+        <w:pStyle w:val="ListParagraph"/>
+        <w:rPr>
+          <w:rFonts w:cstheme="minorHAnsi"/>
+          <w:sz w:val="24"/>
+          <w:szCs w:val="24"/>
+        </w:rPr>
+      </w:pPr>
+    </w:p>
+    <w:p>
+      <w:pPr>
+        <w:pStyle w:val="ListParagraph"/>
+        <w:rPr>
+          <w:rFonts w:cstheme="minorHAnsi"/>
+          <w:sz w:val="24"/>
+          <w:szCs w:val="24"/>
+        </w:rPr>
+      </w:pPr>
+    </w:p>
+    <w:p>
+      <w:pPr>
+        <w:pStyle w:val="ListParagraph"/>
+        <w:rPr>
+          <w:rFonts w:cstheme="minorHAnsi"/>
+          <w:sz w:val="24"/>
+          <w:szCs w:val="24"/>
+        </w:rPr>
+      </w:pPr>
+    </w:p>
+    <w:p>
+      <w:pPr>
+        <w:pStyle w:val="ListParagraph"/>
+        <w:rPr>
+          <w:rFonts w:cstheme="minorHAnsi"/>
+          <w:sz w:val="24"/>
+          <w:szCs w:val="24"/>
+        </w:rPr>
+      </w:pPr>
+    </w:p>
+    <w:p>
+      <w:pPr>
+        <w:pStyle w:val="ListParagraph"/>
+        <w:rPr>
+          <w:rFonts w:cstheme="minorHAnsi"/>
+          <w:sz w:val="24"/>
+          <w:szCs w:val="24"/>
+        </w:rPr>
+      </w:pPr>
+    </w:p>
+    <w:p>
+      <w:pPr>
+        <w:pStyle w:val="ListParagraph"/>
+        <w:numPr>
+          <w:ilvl w:val="0"/>
+          <w:numId w:val="21"/>
+        </w:numPr>
+        <w:rPr>
+          <w:rFonts w:cstheme="minorHAnsi"/>
+          <w:sz w:val="24"/>
+          <w:szCs w:val="24"/>
+        </w:rPr>
+      </w:pPr>
+      <w:r>
+        <w:rPr>
+          <w:rFonts w:cstheme="minorHAnsi"/>
+          <w:sz w:val="24"/>
+          <w:szCs w:val="24"/>
+        </w:rPr>
+        <w:lastRenderedPageBreak/>
+        <w:t xml:space="preserve"> </w:t>
+      </w:r>
+      <w:r>
+        <w:rPr>
+          <w:rFonts w:cstheme="minorHAnsi"/>
+          <w:sz w:val="24"/>
+          <w:szCs w:val="24"/>
+        </w:rPr>
+        <w:t xml:space="preserve">Now, tick the </w:t>
+      </w:r>
+      <w:r>
+        <w:rPr>
+          <w:rFonts w:cstheme="minorHAnsi"/>
+          <w:sz w:val="24"/>
+          <w:szCs w:val="24"/>
+        </w:rPr>
+        <w:t xml:space="preserve">box under </w:t>
+      </w:r>
+      <w:r>
+        <w:rPr>
+          <w:rFonts w:cstheme="minorHAnsi"/>
+          <w:color w:val="FF0000"/>
+          <w:sz w:val="24"/>
+          <w:szCs w:val="24"/>
+        </w:rPr>
+        <w:t>Upload map file</w:t>
+      </w:r>
+      <w:r>
+        <w:rPr>
+          <w:rFonts w:cstheme="minorHAnsi"/>
+          <w:sz w:val="24"/>
+          <w:szCs w:val="24"/>
+        </w:rPr>
+        <w:t>. Then, upload the mapping file that you created in step a.</w:t>
+      </w:r>
+      <w:r>
+        <w:rPr>
+          <w:rFonts w:cstheme="minorHAnsi"/>
+          <w:sz w:val="24"/>
+          <w:szCs w:val="24"/>
+        </w:rPr>
+        <w:t xml:space="preserve"> Then, click </w:t>
+      </w:r>
+      <w:r>
+        <w:rPr>
+          <w:rFonts w:cstheme="minorHAnsi"/>
+          <w:color w:val="FF0000"/>
+          <w:sz w:val="24"/>
+          <w:szCs w:val="24"/>
+        </w:rPr>
+        <w:t xml:space="preserve">Create Assignment </w:t>
+      </w:r>
+      <w:r>
+        <w:rPr>
+          <w:rFonts w:cstheme="minorHAnsi"/>
+          <w:sz w:val="24"/>
+          <w:szCs w:val="24"/>
+        </w:rPr>
+        <w:t>to start the plagiarism detection</w:t>
+      </w:r>
+      <w:r>
+        <w:rPr>
+          <w:rFonts w:cstheme="minorHAnsi"/>
+          <w:sz w:val="24"/>
+          <w:szCs w:val="24"/>
+        </w:rPr>
+        <w:t>.</w:t>
+      </w:r>
+    </w:p>
+    <w:p>
+      <w:pPr>
+        <w:rPr>
+          <w:rFonts w:cstheme="minorHAnsi"/>
+          <w:sz w:val="24"/>
+          <w:szCs w:val="24"/>
+        </w:rPr>
+      </w:pPr>
+      <w:r>
+        <w:rPr>
+          <w:noProof/>
+        </w:rPr>
+        <w:drawing>
+          <wp:anchor distT="0" distB="0" distL="114300" distR="114300" simplePos="0" relativeHeight="251689984" behindDoc="0" locked="0" layoutInCell="1" allowOverlap="1" wp14:anchorId="4E97DFC7" wp14:editId="5BFC14F0">
+            <wp:simplePos x="0" y="0"/>
+            <wp:positionH relativeFrom="margin">
+              <wp:posOffset>1070281</wp:posOffset>
+            </wp:positionH>
+            <wp:positionV relativeFrom="margin">
+              <wp:posOffset>666750</wp:posOffset>
+            </wp:positionV>
+            <wp:extent cx="4013200" cy="3701062"/>
+            <wp:effectExtent l="0" t="0" r="6350" b="0"/>
+            <wp:wrapSquare wrapText="bothSides"/>
+            <wp:docPr id="25" name="Picture 25" descr="Graphical user interface, application&#10;&#10;Description automatically generated"/>
+            <wp:cNvGraphicFramePr>
+              <a:graphicFrameLocks xmlns:a="http://schemas.openxmlformats.org/drawingml/2006/main" noChangeAspect="1"/>
+            </wp:cNvGraphicFramePr>
+            <a:graphic xmlns:a="http://schemas.openxmlformats.org/drawingml/2006/main">
+              <a:graphicData uri="http://schemas.openxmlformats.org/drawingml/2006/picture">
+                <pic:pic xmlns:pic="http://schemas.openxmlformats.org/drawingml/2006/picture">
+                  <pic:nvPicPr>
+                    <pic:cNvPr id="25" name="Picture 25" descr="Graphical user interface, application&#10;&#10;Description automatically generated"/>
+                    <pic:cNvPicPr/>
+                  </pic:nvPicPr>
+                  <pic:blipFill rotWithShape="1">
+                    <a:blip r:embed="rId38">
+                      <a:extLst>
+                        <a:ext uri="{28A0092B-C50C-407E-A947-70E740481C1C}">
+                          <a14:useLocalDpi xmlns:a14="http://schemas.microsoft.com/office/drawing/2010/main" val="0"/>
+                        </a:ext>
+                      </a:extLst>
+                    </a:blip>
+                    <a:srcRect l="5449" t="15005" r="46474" b="6173"/>
+                    <a:stretch/>
+                  </pic:blipFill>
+                  <pic:spPr bwMode="auto">
+                    <a:xfrm>
+                      <a:off x="0" y="0"/>
+                      <a:ext cx="4013200" cy="3701062"/>
+                    </a:xfrm>
+                    <a:prstGeom prst="rect">
+                      <a:avLst/>
+                    </a:prstGeom>
+                    <a:ln>
+                      <a:noFill/>
+                    </a:ln>
+                    <a:extLst>
+                      <a:ext uri="{53640926-AAD7-44D8-BBD7-CCE9431645EC}">
+                        <a14:shadowObscured xmlns:a14="http://schemas.microsoft.com/office/drawing/2010/main"/>
+                      </a:ext>
+                    </a:extLst>
+                  </pic:spPr>
+                </pic:pic>
+              </a:graphicData>
+            </a:graphic>
+          </wp:anchor>
+        </w:drawing>
+      </w:r>
+    </w:p>
+    <w:p>
+      <w:pPr>
+        <w:ind w:left="720"/>
+        <w:rPr>
+          <w:rFonts w:cstheme="minorHAnsi"/>
+          <w:sz w:val="24"/>
+          <w:szCs w:val="24"/>
+        </w:rPr>
+      </w:pPr>
+    </w:p>
+    <w:p>
+      <w:pPr>
+        <w:rPr>
+          <w:rFonts w:cstheme="minorHAnsi"/>
+          <w:sz w:val="24"/>
+          <w:szCs w:val="24"/>
+        </w:rPr>
+      </w:pPr>
+    </w:p>
+    <w:p>
+      <w:pPr>
+        <w:rPr>
+          <w:rFonts w:cstheme="minorHAnsi"/>
+          <w:sz w:val="24"/>
+          <w:szCs w:val="24"/>
+        </w:rPr>
+      </w:pPr>
+    </w:p>
+    <w:p>
+      <w:pPr>
+        <w:rPr>
+          <w:rFonts w:cstheme="minorHAnsi"/>
+          <w:sz w:val="24"/>
+          <w:szCs w:val="24"/>
+        </w:rPr>
+      </w:pPr>
+    </w:p>
+    <w:p>
+      <w:pPr>
+        <w:rPr>
+          <w:rFonts w:cstheme="minorHAnsi"/>
+          <w:sz w:val="24"/>
+          <w:szCs w:val="24"/>
+        </w:rPr>
+      </w:pPr>
+    </w:p>
+    <w:p>
+      <w:pPr>
+        <w:rPr>
+          <w:rFonts w:cstheme="minorHAnsi"/>
+          <w:sz w:val="24"/>
+          <w:szCs w:val="24"/>
+        </w:rPr>
+      </w:pPr>
+    </w:p>
+    <w:p>
+      <w:pPr>
+        <w:rPr>
+          <w:rFonts w:cstheme="minorHAnsi"/>
+          <w:sz w:val="24"/>
+          <w:szCs w:val="24"/>
+        </w:rPr>
+      </w:pPr>
+    </w:p>
+    <w:p>
+      <w:pPr>
+        <w:rPr>
+          <w:rFonts w:cstheme="minorHAnsi"/>
+          <w:sz w:val="24"/>
+          <w:szCs w:val="24"/>
+        </w:rPr>
+      </w:pPr>
+    </w:p>
+    <w:p>
+      <w:pPr>
+        <w:rPr>
+          <w:rFonts w:cstheme="minorHAnsi"/>
+          <w:sz w:val="24"/>
+          <w:szCs w:val="24"/>
+        </w:rPr>
+      </w:pPr>
+    </w:p>
+    <w:p>
+      <w:pPr>
+        <w:rPr>
+          <w:rFonts w:cstheme="minorHAnsi"/>
+          <w:sz w:val="24"/>
+          <w:szCs w:val="24"/>
+        </w:rPr>
+      </w:pPr>
+    </w:p>
+    <w:p>
+      <w:pPr>
+        <w:rPr>
+          <w:rFonts w:cstheme="minorHAnsi"/>
+          <w:sz w:val="24"/>
+          <w:szCs w:val="24"/>
+        </w:rPr>
+      </w:pPr>
+    </w:p>
+    <w:p>
+      <w:pPr>
+        <w:rPr>
+          <w:rFonts w:cstheme="minorHAnsi"/>
+          <w:sz w:val="24"/>
+          <w:szCs w:val="24"/>
+        </w:rPr>
+      </w:pPr>
+    </w:p>
+    <w:p>
+      <w:pPr>
+        <w:rPr>
+          <w:rFonts w:cstheme="minorHAnsi"/>
+          <w:sz w:val="24"/>
+          <w:szCs w:val="24"/>
+        </w:rPr>
+      </w:pPr>
+    </w:p>
+    <w:p>
+      <w:pPr>
+        <w:rPr>
+          <w:rFonts w:cstheme="minorHAnsi"/>
+          <w:sz w:val="24"/>
+          <w:szCs w:val="24"/>
+        </w:rPr>
+      </w:pPr>
+      <w:r>
+        <w:rPr>
+          <w:rFonts w:cstheme="minorHAnsi"/>
+          <w:sz w:val="24"/>
+          <w:szCs w:val="24"/>
+        </w:rPr>
+        <w:br w:type="page"/>
+      </w:r>
+    </w:p>
+    <w:p>
+      <w:pPr>
+        <w:pStyle w:val="ListParagraph"/>
+        <w:numPr>
+          <w:ilvl w:val="0"/>
+          <w:numId w:val="21"/>
+        </w:numPr>
+        <w:rPr>
+          <w:rFonts w:cstheme="minorHAnsi"/>
+          <w:sz w:val="24"/>
+          <w:szCs w:val="24"/>
+        </w:rPr>
+      </w:pPr>
+      <w:r>
+        <w:rPr>
+          <w:rFonts w:cstheme="minorHAnsi"/>
+          <w:sz w:val="24"/>
+          <w:szCs w:val="24"/>
+        </w:rPr>
+        <w:lastRenderedPageBreak/>
+        <w:t>Once the plagiarism detection has been completed, you can look at the results and you will now see that</w:t>
+      </w:r>
+      <w:r>
+        <w:rPr>
+          <w:rFonts w:cstheme="minorHAnsi"/>
+          <w:sz w:val="24"/>
+          <w:szCs w:val="24"/>
+        </w:rPr>
+        <w:t xml:space="preserve"> the students’ name and their respective GitHub ID are displayed. </w:t>
+      </w:r>
+    </w:p>
+    <w:p>
+      <w:pPr>
+        <w:rPr>
+          <w:rFonts w:cstheme="minorHAnsi"/>
+          <w:sz w:val="24"/>
+          <w:szCs w:val="24"/>
+        </w:rPr>
+      </w:pPr>
+      <w:r>
+        <w:rPr>
+          <w:noProof/>
+        </w:rPr>
+        <w:drawing>
+          <wp:anchor distT="0" distB="0" distL="114300" distR="114300" simplePos="0" relativeHeight="251691008" behindDoc="0" locked="0" layoutInCell="1" allowOverlap="1" wp14:anchorId="20CA2E03" wp14:editId="7B81B844">
+            <wp:simplePos x="0" y="0"/>
+            <wp:positionH relativeFrom="margin">
+              <wp:posOffset>381000</wp:posOffset>
+            </wp:positionH>
+            <wp:positionV relativeFrom="margin">
+              <wp:posOffset>787400</wp:posOffset>
+            </wp:positionV>
+            <wp:extent cx="5765800" cy="1953895"/>
+            <wp:effectExtent l="0" t="0" r="6350" b="8255"/>
+            <wp:wrapSquare wrapText="bothSides"/>
+            <wp:docPr id="32" name="Picture 32" descr="Graphical user interface, text, application&#10;&#10;Description automatically generated"/>
+            <wp:cNvGraphicFramePr>
+              <a:graphicFrameLocks xmlns:a="http://schemas.openxmlformats.org/drawingml/2006/main" noChangeAspect="1"/>
+            </wp:cNvGraphicFramePr>
+            <a:graphic xmlns:a="http://schemas.openxmlformats.org/drawingml/2006/main">
+              <a:graphicData uri="http://schemas.openxmlformats.org/drawingml/2006/picture">
+                <pic:pic xmlns:pic="http://schemas.openxmlformats.org/drawingml/2006/picture">
+                  <pic:nvPicPr>
+                    <pic:cNvPr id="32" name="Picture 32" descr="Graphical user interface, text, application&#10;&#10;Description automatically generated"/>
+                    <pic:cNvPicPr/>
+                  </pic:nvPicPr>
+                  <pic:blipFill>
+                    <a:blip r:embed="rId39" cstate="print">
+                      <a:extLst>
+                        <a:ext uri="{28A0092B-C50C-407E-A947-70E740481C1C}">
+                          <a14:useLocalDpi xmlns:a14="http://schemas.microsoft.com/office/drawing/2010/main" val="0"/>
+                        </a:ext>
+                      </a:extLst>
+                    </a:blip>
+                    <a:stretch>
+                      <a:fillRect/>
+                    </a:stretch>
+                  </pic:blipFill>
+                  <pic:spPr>
+                    <a:xfrm>
+                      <a:off x="0" y="0"/>
+                      <a:ext cx="5765800" cy="1953895"/>
+                    </a:xfrm>
+                    <a:prstGeom prst="rect">
+                      <a:avLst/>
+                    </a:prstGeom>
+                  </pic:spPr>
+                </pic:pic>
+              </a:graphicData>
+            </a:graphic>
+            <wp14:sizeRelH relativeFrom="margin">
+              <wp14:pctWidth>0</wp14:pctWidth>
+            </wp14:sizeRelH>
+            <wp14:sizeRelV relativeFrom="margin">
+              <wp14:pctHeight>0</wp14:pctHeight>
+            </wp14:sizeRelV>
+          </wp:anchor>
+        </w:drawing>
+      </w:r>
+    </w:p>
+    <w:p>
+      <w:pPr>
+        <w:rPr>
+          <w:rFonts w:cstheme="minorHAnsi"/>
+          <w:sz w:val="24"/>
+          <w:szCs w:val="24"/>
+        </w:rPr>
+      </w:pPr>
+    </w:p>
+    <w:p>
+      <w:pPr>
+        <w:rPr>
+          <w:rFonts w:cstheme="minorHAnsi"/>
+          <w:sz w:val="24"/>
+          <w:szCs w:val="24"/>
+        </w:rPr>
+      </w:pPr>
+    </w:p>
+    <w:p>
+      <w:pPr>
+        <w:rPr>
+          <w:rFonts w:cstheme="minorHAnsi"/>
+          <w:sz w:val="24"/>
+          <w:szCs w:val="24"/>
+        </w:rPr>
+      </w:pPr>
+    </w:p>
+    <w:p>
+      <w:pPr>
+        <w:rPr>
+          <w:rFonts w:cstheme="minorHAnsi"/>
+          <w:sz w:val="24"/>
+          <w:szCs w:val="24"/>
+        </w:rPr>
+      </w:pPr>
+    </w:p>
+    <w:p>
+      <w:pPr>
+        <w:rPr>
+          <w:rFonts w:cstheme="minorHAnsi"/>
+          <w:sz w:val="24"/>
+          <w:szCs w:val="24"/>
+        </w:rPr>
+      </w:pPr>
+    </w:p>
+    <w:p>
+      <w:pPr>
+        <w:rPr>
+          <w:rFonts w:cstheme="minorHAnsi"/>
+          <w:b/>
+          <w:bCs/>
+          <w:sz w:val="24"/>
+          <w:szCs w:val="24"/>
+        </w:rPr>
+      </w:pPr>
+      <w:r>
+        <w:rPr>
+          <w:rFonts w:ascii="Segoe UI" w:hAnsi="Segoe UI" w:cs="Segoe UI"/>
+          <w:noProof/>
+          <w:color w:val="24292F"/>
+          <w:sz w:val="21"/>
+          <w:szCs w:val="21"/>
+        </w:rPr>
+        <mc:AlternateContent>
+          <mc:Choice Requires="wps">
+            <w:drawing>
+              <wp:anchor distT="0" distB="0" distL="114300" distR="114300" simplePos="0" relativeHeight="251694080" behindDoc="0" locked="0" layoutInCell="1" allowOverlap="1" wp14:anchorId="29BA2283" wp14:editId="07F4E970">
+                <wp:simplePos x="0" y="0"/>
+                <wp:positionH relativeFrom="column">
+                  <wp:posOffset>1327150</wp:posOffset>
+                </wp:positionH>
+                <wp:positionV relativeFrom="paragraph">
+                  <wp:posOffset>26035</wp:posOffset>
+                </wp:positionV>
+                <wp:extent cx="495300" cy="171450"/>
+                <wp:effectExtent l="0" t="0" r="19050" b="19050"/>
+                <wp:wrapNone/>
+                <wp:docPr id="38" name="Rectangle 38"/>
+                <wp:cNvGraphicFramePr/>
+                <a:graphic xmlns:a="http://schemas.openxmlformats.org/drawingml/2006/main">
+                  <a:graphicData uri="http://schemas.microsoft.com/office/word/2010/wordprocessingShape">
+                    <wps:wsp>
+                      <wps:cNvSpPr/>
+                      <wps:spPr>
+                        <a:xfrm>
+                          <a:off x="0" y="0"/>
+                          <a:ext cx="495300" cy="171450"/>
+                        </a:xfrm>
+                        <a:prstGeom prst="rect">
+                          <a:avLst/>
+                        </a:prstGeom>
+                        <a:noFill/>
+                        <a:ln>
+                          <a:solidFill>
+                            <a:srgbClr val="FF0000"/>
+                          </a:solidFill>
+                        </a:ln>
+                      </wps:spPr>
+                      <wps:style>
+                        <a:lnRef idx="2">
+                          <a:schemeClr val="accent1">
+                            <a:shade val="50000"/>
+                          </a:schemeClr>
+                        </a:lnRef>
+                        <a:fillRef idx="1">
+                          <a:schemeClr val="accent1"/>
+                        </a:fillRef>
+                        <a:effectRef idx="0">
+                          <a:schemeClr val="accent1"/>
+                        </a:effectRef>
+                        <a:fontRef idx="minor">
+                          <a:schemeClr val="lt1"/>
+                        </a:fontRef>
+                      </wps:style>
+                      <wps:bodyPr rot="0" spcFirstLastPara="0" vertOverflow="overflow" horzOverflow="overflow" vert="horz" wrap="square" lIns="91440" tIns="45720" rIns="91440" bIns="45720" numCol="1" spcCol="0" rtlCol="0" fromWordArt="0" anchor="ctr" anchorCtr="0" forceAA="0" compatLnSpc="1">
+                        <a:prstTxWarp prst="textNoShape">
+                          <a:avLst/>
+                        </a:prstTxWarp>
+                        <a:noAutofit/>
+                      </wps:bodyPr>
+                    </wps:wsp>
+                  </a:graphicData>
+                </a:graphic>
+              </wp:anchor>
+            </w:drawing>
+          </mc:Choice>
+          <mc:Fallback>
+            <w:pict>
+              <v:rect w14:anchorId="15EEF6C7" id="Rectangle 38" o:spid="_x0000_s1026" style="position:absolute;margin-left:104.5pt;margin-top:2.05pt;width:39pt;height:13.5pt;z-index:251694080;visibility:visible;mso-wrap-style:square;mso-wrap-distance-left:9pt;mso-wrap-distance-top:0;mso-wrap-distance-right:9pt;mso-wrap-distance-bottom:0;mso-position-horizontal:absolute;mso-position-horizontal-relative:text;mso-position-vertical:absolute;mso-position-vertical-relative:text;v-text-anchor:middle" o:gfxdata="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" filled="f" strokecolor="red" strokeweight="1pt"/>
+            </w:pict>
+          </mc:Fallback>
+        </mc:AlternateContent>
+      </w:r>
+      <w:r>
+        <w:rPr>
+          <w:rFonts w:ascii="Segoe UI" w:hAnsi="Segoe UI" w:cs="Segoe UI"/>
+          <w:noProof/>
+          <w:color w:val="24292F"/>
+          <w:sz w:val="21"/>
+          <w:szCs w:val="21"/>
+        </w:rPr>
+        <mc:AlternateContent>
+          <mc:Choice Requires="wps">
+            <w:drawing>
+              <wp:anchor distT="0" distB="0" distL="114300" distR="114300" simplePos="0" relativeHeight="251692032" behindDoc="0" locked="0" layoutInCell="1" allowOverlap="1" wp14:anchorId="266394A0" wp14:editId="7B3B5CDF">
+                <wp:simplePos x="0" y="0"/>
+                <wp:positionH relativeFrom="column">
+                  <wp:posOffset>520700</wp:posOffset>
+                </wp:positionH>
+                <wp:positionV relativeFrom="paragraph">
+                  <wp:posOffset>26035</wp:posOffset>
+                </wp:positionV>
+                <wp:extent cx="495300" cy="171450"/>
+                <wp:effectExtent l="0" t="0" r="19050" b="19050"/>
+                <wp:wrapNone/>
+                <wp:docPr id="33" name="Rectangle 33"/>
+                <wp:cNvGraphicFramePr/>
+                <a:graphic xmlns:a="http://schemas.openxmlformats.org/drawingml/2006/main">
+                  <a:graphicData uri="http://schemas.microsoft.com/office/word/2010/wordprocessingShape">
+                    <wps:wsp>
+                      <wps:cNvSpPr/>
+                      <wps:spPr>
+                        <a:xfrm>
+                          <a:off x="0" y="0"/>
+                          <a:ext cx="495300" cy="171450"/>
+                        </a:xfrm>
+                        <a:prstGeom prst="rect">
+                          <a:avLst/>
+                        </a:prstGeom>
+                        <a:noFill/>
+                        <a:ln>
+                          <a:solidFill>
+                            <a:srgbClr val="FF0000"/>
+                          </a:solidFill>
+                        </a:ln>
+                      </wps:spPr>
+                      <wps:style>
+                        <a:lnRef idx="2">
+                          <a:schemeClr val="accent1">
+                            <a:shade val="50000"/>
+                          </a:schemeClr>
+                        </a:lnRef>
+                        <a:fillRef idx="1">
+                          <a:schemeClr val="accent1"/>
+                        </a:fillRef>
+                        <a:effectRef idx="0">
+                          <a:schemeClr val="accent1"/>
+                        </a:effectRef>
+                        <a:fontRef idx="minor">
+                          <a:schemeClr val="lt1"/>
+                        </a:fontRef>
+                      </wps:style>
+                      <wps:bodyPr rot="0" spcFirstLastPara="0" vertOverflow="overflow" horzOverflow="overflow" vert="horz" wrap="square" lIns="91440" tIns="45720" rIns="91440" bIns="45720" numCol="1" spcCol="0" rtlCol="0" fromWordArt="0" anchor="ctr" anchorCtr="0" forceAA="0" compatLnSpc="1">
+                        <a:prstTxWarp prst="textNoShape">
+                          <a:avLst/>
+                        </a:prstTxWarp>
+                        <a:noAutofit/>
+                      </wps:bodyPr>
+                    </wps:wsp>
+                  </a:graphicData>
+                </a:graphic>
+              </wp:anchor>
+            </w:drawing>
+          </mc:Choice>
+          <mc:Fallback>
+            <w:pict>
+              <v:rect w14:anchorId="6B91CCBD" id="Rectangle 33" o:spid="_x0000_s1026" style="position:absolute;margin-left:41pt;margin-top:2.05pt;width:39pt;height:13.5pt;z-index:251692032;visibility:visible;mso-wrap-style:square;mso-wrap-distance-left:9pt;mso-wrap-distance-top:0;mso-wrap-distance-right:9pt;mso-wrap-distance-bottom:0;mso-position-horizontal:absolute;mso-position-horizontal-relative:text;mso-position-vertical:absolute;mso-position-vertical-relative:text;v-text-anchor:middle" o:gfxdata="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" filled="f" strokecolor="red" strokeweight="1pt"/>
+            </w:pict>
+          </mc:Fallback>
+        </mc:AlternateContent>
+      </w:r>
+      <w:r>
+        <w:rPr>
+          <w:rFonts w:ascii="Segoe UI" w:hAnsi="Segoe UI" w:cs="Segoe UI"/>
+          <w:color w:val="24292F"/>
+          <w:sz w:val="21"/>
+          <w:szCs w:val="21"/>
+          <w:shd w:val="clear" w:color="auto" w:fill="FFFFFF"/>
+        </w:rPr>
+        <w:t> </w:t>
+      </w:r>
+      <w:r>
+        <w:rPr>
+          <w:rFonts w:cstheme="minorHAnsi"/>
+          <w:b/>
+          <w:bCs/>
+          <w:sz w:val="24"/>
+          <w:szCs w:val="24"/>
+        </w:rPr>
+        <w:br w:type="page"/>
+      </w:r>
     </w:p>
     <w:p>
       <w:pPr>
@@ -9186,7 +10900,7 @@
       </w:pPr>
     </w:p>
     <w:sectPr>
-      <w:footerReference w:type="default" r:id="rId35"/>
+      <w:footerReference w:type="default" r:id="rId40"/>
       <w:pgSz w:w="12240" w:h="15840"/>
       <w:pgMar w:top="1440" w:right="1440" w:bottom="1440" w:left="1440" w:header="720" w:footer="720" w:gutter="0"/>
       <w:pgNumType w:start="0"/>
@@ -9596,6 +11310,95 @@
     </w:lvl>
   </w:abstractNum>
   <w:abstractNum w:abstractNumId="3" w15:restartNumberingAfterBreak="0">
+    <w:nsid w:val="0BA9760C"/>
+    <w:multiLevelType w:val="hybridMultilevel"/>
+    <w:tmpl w:val="205A92CE"/>
+    <w:lvl w:ilvl="0" w:tplc="2C424944">
+      <w:start w:val="1"/>
+      <w:numFmt w:val="lowerLetter"/>
+      <w:lvlText w:val="%1)"/>
+      <w:lvlJc w:val="left"/>
+      <w:pPr>
+        <w:ind w:left="720" w:hanging="360"/>
+      </w:pPr>
+      <w:rPr>
+        <w:rFonts w:hint="default"/>
+      </w:rPr>
+    </w:lvl>
+    <w:lvl w:ilvl="1" w:tplc="48090019" w:tentative="1">
+      <w:start w:val="1"/>
+      <w:numFmt w:val="lowerLetter"/>
+      <w:lvlText w:val="%2."/>
+      <w:lvlJc w:val="left"/>
+      <w:pPr>
+        <w:ind w:left="1440" w:hanging="360"/>
+      </w:pPr>
+    </w:lvl>
+    <w:lvl w:ilvl="2" w:tplc="4809001B" w:tentative="1">
+      <w:start w:val="1"/>
+      <w:numFmt w:val="lowerRoman"/>
+      <w:lvlText w:val="%3."/>
+      <w:lvlJc w:val="right"/>
+      <w:pPr>
+        <w:ind w:left="2160" w:hanging="180"/>
+      </w:pPr>
+    </w:lvl>
+    <w:lvl w:ilvl="3" w:tplc="4809000F" w:tentative="1">
+      <w:start w:val="1"/>
+      <w:numFmt w:val="decimal"/>
+      <w:lvlText w:val="%4."/>
+      <w:lvlJc w:val="left"/>
+      <w:pPr>
+        <w:ind w:left="2880" w:hanging="360"/>
+      </w:pPr>
+    </w:lvl>
+    <w:lvl w:ilvl="4" w:tplc="48090019" w:tentative="1">
+      <w:start w:val="1"/>
+      <w:numFmt w:val="lowerLetter"/>
+      <w:lvlText w:val="%5."/>
+      <w:lvlJc w:val="left"/>
+      <w:pPr>
+        <w:ind w:left="3600" w:hanging="360"/>
+      </w:pPr>
+    </w:lvl>
+    <w:lvl w:ilvl="5" w:tplc="4809001B" w:tentative="1">
+      <w:start w:val="1"/>
+      <w:numFmt w:val="lowerRoman"/>
+      <w:lvlText w:val="%6."/>
+      <w:lvlJc w:val="right"/>
+      <w:pPr>
+        <w:ind w:left="4320" w:hanging="180"/>
+      </w:pPr>
+    </w:lvl>
+    <w:lvl w:ilvl="6" w:tplc="4809000F" w:tentative="1">
+      <w:start w:val="1"/>
+      <w:numFmt w:val="decimal"/>
+      <w:lvlText w:val="%7."/>
+      <w:lvlJc w:val="left"/>
+      <w:pPr>
+        <w:ind w:left="5040" w:hanging="360"/>
+      </w:pPr>
+    </w:lvl>
+    <w:lvl w:ilvl="7" w:tplc="48090019" w:tentative="1">
+      <w:start w:val="1"/>
+      <w:numFmt w:val="lowerLetter"/>
+      <w:lvlText w:val="%8."/>
+      <w:lvlJc w:val="left"/>
+      <w:pPr>
+        <w:ind w:left="5760" w:hanging="360"/>
+      </w:pPr>
+    </w:lvl>
+    <w:lvl w:ilvl="8" w:tplc="4809001B" w:tentative="1">
+      <w:start w:val="1"/>
+      <w:numFmt w:val="lowerRoman"/>
+      <w:lvlText w:val="%9."/>
+      <w:lvlJc w:val="right"/>
+      <w:pPr>
+        <w:ind w:left="6480" w:hanging="180"/>
+      </w:pPr>
+    </w:lvl>
+  </w:abstractNum>
+  <w:abstractNum w:abstractNumId="4" w15:restartNumberingAfterBreak="0">
     <w:nsid w:val="17FE1A70"/>
     <w:multiLevelType w:val="hybridMultilevel"/>
     <w:tmpl w:val="AE604D1C"/>
@@ -9684,7 +11487,7 @@
       </w:pPr>
     </w:lvl>
   </w:abstractNum>
-  <w:abstractNum w:abstractNumId="4" w15:restartNumberingAfterBreak="0">
+  <w:abstractNum w:abstractNumId="5" w15:restartNumberingAfterBreak="0">
     <w:nsid w:val="18A80F11"/>
     <w:multiLevelType w:val="hybridMultilevel"/>
     <w:tmpl w:val="476EC098"/>
@@ -9773,7 +11576,7 @@
       </w:pPr>
     </w:lvl>
   </w:abstractNum>
-  <w:abstractNum w:abstractNumId="5" w15:restartNumberingAfterBreak="0">
+  <w:abstractNum w:abstractNumId="6" w15:restartNumberingAfterBreak="0">
     <w:nsid w:val="22DE4980"/>
     <w:multiLevelType w:val="hybridMultilevel"/>
     <w:tmpl w:val="6C0220A0"/>
@@ -9886,7 +11689,7 @@
       </w:rPr>
     </w:lvl>
   </w:abstractNum>
-  <w:abstractNum w:abstractNumId="6" w15:restartNumberingAfterBreak="0">
+  <w:abstractNum w:abstractNumId="7" w15:restartNumberingAfterBreak="0">
     <w:nsid w:val="25F7310C"/>
     <w:multiLevelType w:val="hybridMultilevel"/>
     <w:tmpl w:val="52D072A8"/>
@@ -9975,7 +11778,7 @@
       </w:pPr>
     </w:lvl>
   </w:abstractNum>
-  <w:abstractNum w:abstractNumId="7" w15:restartNumberingAfterBreak="0">
+  <w:abstractNum w:abstractNumId="8" w15:restartNumberingAfterBreak="0">
     <w:nsid w:val="2A58228F"/>
     <w:multiLevelType w:val="multilevel"/>
     <w:tmpl w:val="1C7C2954"/>
@@ -10124,7 +11927,7 @@
       </w:rPr>
     </w:lvl>
   </w:abstractNum>
-  <w:abstractNum w:abstractNumId="8" w15:restartNumberingAfterBreak="0">
+  <w:abstractNum w:abstractNumId="9" w15:restartNumberingAfterBreak="0">
     <w:nsid w:val="2B621963"/>
     <w:multiLevelType w:val="hybridMultilevel"/>
     <w:tmpl w:val="2F4024E2"/>
@@ -10237,10 +12040,11 @@
       </w:rPr>
     </w:lvl>
   </w:abstractNum>
-  <w:abstractNum w:abstractNumId="9" w15:restartNumberingAfterBreak="0">
-    <w:nsid w:val="386B117A"/>
+  <w:abstractNum w:abstractNumId="10" w15:restartNumberingAfterBreak="0">
+    <w:nsid w:val="359D161D"/>
     <w:multiLevelType w:val="multilevel"/>
-    <w:tmpl w:val="C73007C6"/>
+    <w:tmpl w:val="181436B6"/>
+    <w:styleLink w:val="CurrentList1"/>
     <w:lvl w:ilvl="0">
       <w:start w:val="1"/>
       <w:numFmt w:val="decimal"/>
@@ -10358,7 +12162,128 @@
       </w:rPr>
     </w:lvl>
   </w:abstractNum>
-  <w:abstractNum w:abstractNumId="10" w15:restartNumberingAfterBreak="0">
+  <w:abstractNum w:abstractNumId="11" w15:restartNumberingAfterBreak="0">
+    <w:nsid w:val="386B117A"/>
+    <w:multiLevelType w:val="multilevel"/>
+    <w:tmpl w:val="0016C482"/>
+    <w:lvl w:ilvl="0">
+      <w:start w:val="1"/>
+      <w:numFmt w:val="decimal"/>
+      <w:lvlText w:val="%1."/>
+      <w:lvlJc w:val="left"/>
+      <w:pPr>
+        <w:ind w:left="360" w:hanging="360"/>
+      </w:pPr>
+      <w:rPr>
+        <w:rFonts w:hint="default"/>
+      </w:rPr>
+    </w:lvl>
+    <w:lvl w:ilvl="1">
+      <w:start w:val="1"/>
+      <w:numFmt w:val="decimal"/>
+      <w:isLgl/>
+      <w:lvlText w:val="%1.%2."/>
+      <w:lvlJc w:val="left"/>
+      <w:pPr>
+        <w:ind w:left="431" w:hanging="142"/>
+      </w:pPr>
+      <w:rPr>
+        <w:rFonts w:hint="default"/>
+      </w:rPr>
+    </w:lvl>
+    <w:lvl w:ilvl="2">
+      <w:start w:val="1"/>
+      <w:numFmt w:val="decimal"/>
+      <w:isLgl/>
+      <w:lvlText w:val="%1.%2.%3."/>
+      <w:lvlJc w:val="left"/>
+      <w:pPr>
+        <w:ind w:left="1080" w:hanging="720"/>
+      </w:pPr>
+      <w:rPr>
+        <w:rFonts w:hint="default"/>
+      </w:rPr>
+    </w:lvl>
+    <w:lvl w:ilvl="3">
+      <w:start w:val="1"/>
+      <w:numFmt w:val="decimal"/>
+      <w:isLgl/>
+      <w:lvlText w:val="%1.%2.%3.%4."/>
+      <w:lvlJc w:val="left"/>
+      <w:pPr>
+        <w:ind w:left="1080" w:hanging="720"/>
+      </w:pPr>
+      <w:rPr>
+        <w:rFonts w:hint="default"/>
+      </w:rPr>
+    </w:lvl>
+    <w:lvl w:ilvl="4">
+      <w:start w:val="1"/>
+      <w:numFmt w:val="decimal"/>
+      <w:isLgl/>
+      <w:lvlText w:val="%1.%2.%3.%4.%5."/>
+      <w:lvlJc w:val="left"/>
+      <w:pPr>
+        <w:ind w:left="1440" w:hanging="1080"/>
+      </w:pPr>
+      <w:rPr>
+        <w:rFonts w:hint="default"/>
+      </w:rPr>
+    </w:lvl>
+    <w:lvl w:ilvl="5">
+      <w:start w:val="1"/>
+      <w:numFmt w:val="decimal"/>
+      <w:isLgl/>
+      <w:lvlText w:val="%1.%2.%3.%4.%5.%6."/>
+      <w:lvlJc w:val="left"/>
+      <w:pPr>
+        <w:ind w:left="1440" w:hanging="1080"/>
+      </w:pPr>
+      <w:rPr>
+        <w:rFonts w:hint="default"/>
+      </w:rPr>
+    </w:lvl>
+    <w:lvl w:ilvl="6">
+      <w:start w:val="1"/>
+      <w:numFmt w:val="decimal"/>
+      <w:isLgl/>
+      <w:lvlText w:val="%1.%2.%3.%4.%5.%6.%7."/>
+      <w:lvlJc w:val="left"/>
+      <w:pPr>
+        <w:ind w:left="1800" w:hanging="1440"/>
+      </w:pPr>
+      <w:rPr>
+        <w:rFonts w:hint="default"/>
+      </w:rPr>
+    </w:lvl>
+    <w:lvl w:ilvl="7">
+      <w:start w:val="1"/>
+      <w:numFmt w:val="decimal"/>
+      <w:isLgl/>
+      <w:lvlText w:val="%1.%2.%3.%4.%5.%6.%7.%8."/>
+      <w:lvlJc w:val="left"/>
+      <w:pPr>
+        <w:ind w:left="1800" w:hanging="1440"/>
+      </w:pPr>
+      <w:rPr>
+        <w:rFonts w:hint="default"/>
+      </w:rPr>
+    </w:lvl>
+    <w:lvl w:ilvl="8">
+      <w:start w:val="1"/>
+      <w:numFmt w:val="decimal"/>
+      <w:isLgl/>
+      <w:lvlText w:val="%1.%2.%3.%4.%5.%6.%7.%8.%9."/>
+      <w:lvlJc w:val="left"/>
+      <w:pPr>
+        <w:ind w:left="2160" w:hanging="1800"/>
+      </w:pPr>
+      <w:rPr>
+        <w:rFonts w:hint="default"/>
+      </w:rPr>
+    </w:lvl>
+  </w:abstractNum>
+  <w:abstractNum w:abstractNumId="12" w15:restartNumberingAfterBreak="0">
     <w:nsid w:val="3B7F2E7F"/>
     <w:multiLevelType w:val="hybridMultilevel"/>
     <w:tmpl w:val="5590CFB0"/>
@@ -10447,7 +12372,7 @@
       </w:pPr>
     </w:lvl>
   </w:abstractNum>
-  <w:abstractNum w:abstractNumId="11" w15:restartNumberingAfterBreak="0">
+  <w:abstractNum w:abstractNumId="13" w15:restartNumberingAfterBreak="0">
     <w:nsid w:val="3D8F6056"/>
     <w:multiLevelType w:val="hybridMultilevel"/>
     <w:tmpl w:val="3BC2E310"/>
@@ -10537,7 +12462,7 @@
       </w:pPr>
     </w:lvl>
   </w:abstractNum>
-  <w:abstractNum w:abstractNumId="12" w15:restartNumberingAfterBreak="0">
+  <w:abstractNum w:abstractNumId="14" w15:restartNumberingAfterBreak="0">
     <w:nsid w:val="4B56681B"/>
     <w:multiLevelType w:val="hybridMultilevel"/>
     <w:tmpl w:val="BCB87A68"/>
@@ -10627,7 +12552,7 @@
       </w:pPr>
     </w:lvl>
   </w:abstractNum>
-  <w:abstractNum w:abstractNumId="13" w15:restartNumberingAfterBreak="0">
+  <w:abstractNum w:abstractNumId="15" w15:restartNumberingAfterBreak="0">
     <w:nsid w:val="4CFE677C"/>
     <w:multiLevelType w:val="multilevel"/>
     <w:tmpl w:val="6C600068"/>
@@ -10748,7 +12673,7 @@
       </w:rPr>
     </w:lvl>
   </w:abstractNum>
-  <w:abstractNum w:abstractNumId="14" w15:restartNumberingAfterBreak="0">
+  <w:abstractNum w:abstractNumId="16" w15:restartNumberingAfterBreak="0">
     <w:nsid w:val="4E141E34"/>
     <w:multiLevelType w:val="hybridMultilevel"/>
     <w:tmpl w:val="3E220230"/>
@@ -10837,7 +12762,7 @@
       </w:pPr>
     </w:lvl>
   </w:abstractNum>
-  <w:abstractNum w:abstractNumId="15" w15:restartNumberingAfterBreak="0">
+  <w:abstractNum w:abstractNumId="17" w15:restartNumberingAfterBreak="0">
     <w:nsid w:val="4F7A3D79"/>
     <w:multiLevelType w:val="hybridMultilevel"/>
     <w:tmpl w:val="5A20E6C0"/>
@@ -10926,7 +12851,128 @@
       </w:pPr>
     </w:lvl>
   </w:abstractNum>
-  <w:abstractNum w:abstractNumId="16" w15:restartNumberingAfterBreak="0">
+  <w:abstractNum w:abstractNumId="18" w15:restartNumberingAfterBreak="0">
+    <w:nsid w:val="645A15D6"/>
+    <w:multiLevelType w:val="multilevel"/>
+    <w:tmpl w:val="181436B6"/>
+    <w:lvl w:ilvl="0">
+      <w:start w:val="1"/>
+      <w:numFmt w:val="decimal"/>
+      <w:lvlText w:val="%1."/>
+      <w:lvlJc w:val="left"/>
+      <w:pPr>
+        <w:ind w:left="360" w:hanging="360"/>
+      </w:pPr>
+      <w:rPr>
+        <w:rFonts w:hint="default"/>
+      </w:rPr>
+    </w:lvl>
+    <w:lvl w:ilvl="1">
+      <w:start w:val="1"/>
+      <w:numFmt w:val="decimal"/>
+      <w:isLgl/>
+      <w:lvlText w:val="%1.%2."/>
+      <w:lvlJc w:val="left"/>
+      <w:pPr>
+        <w:ind w:left="432" w:hanging="144"/>
+      </w:pPr>
+      <w:rPr>
+        <w:rFonts w:hint="default"/>
+      </w:rPr>
+    </w:lvl>
+    <w:lvl w:ilvl="2">
+      <w:start w:val="1"/>
+      <w:numFmt w:val="decimal"/>
+      <w:isLgl/>
+      <w:lvlText w:val="%1.%2.%3."/>
+      <w:lvlJc w:val="left"/>
+      <w:pPr>
+        <w:ind w:left="1080" w:hanging="720"/>
+      </w:pPr>
+      <w:rPr>
+        <w:rFonts w:hint="default"/>
+      </w:rPr>
+    </w:lvl>
+    <w:lvl w:ilvl="3">
+      <w:start w:val="1"/>
+      <w:numFmt w:val="decimal"/>
+      <w:isLgl/>
+      <w:lvlText w:val="%1.%2.%3.%4."/>
+      <w:lvlJc w:val="left"/>
+      <w:pPr>
+        <w:ind w:left="1080" w:hanging="720"/>
+      </w:pPr>
+      <w:rPr>
+        <w:rFonts w:hint="default"/>
+      </w:rPr>
+    </w:lvl>
+    <w:lvl w:ilvl="4">
+      <w:start w:val="1"/>
+      <w:numFmt w:val="decimal"/>
+      <w:isLgl/>
+      <w:lvlText w:val="%1.%2.%3.%4.%5."/>
+      <w:lvlJc w:val="left"/>
+      <w:pPr>
+        <w:ind w:left="1440" w:hanging="1080"/>
+      </w:pPr>
+      <w:rPr>
+        <w:rFonts w:hint="default"/>
+      </w:rPr>
+    </w:lvl>
+    <w:lvl w:ilvl="5">
+      <w:start w:val="1"/>
+      <w:numFmt w:val="decimal"/>
+      <w:isLgl/>
+      <w:lvlText w:val="%1.%2.%3.%4.%5.%6."/>
+      <w:lvlJc w:val="left"/>
+      <w:pPr>
+        <w:ind w:left="1440" w:hanging="1080"/>
+      </w:pPr>
+      <w:rPr>
+        <w:rFonts w:hint="default"/>
+      </w:rPr>
+    </w:lvl>
+    <w:lvl w:ilvl="6">
+      <w:start w:val="1"/>
+      <w:numFmt w:val="decimal"/>
+      <w:isLgl/>
+      <w:lvlText w:val="%1.%2.%3.%4.%5.%6.%7."/>
+      <w:lvlJc w:val="left"/>
+      <w:pPr>
+        <w:ind w:left="1800" w:hanging="1440"/>
+      </w:pPr>
+      <w:rPr>
+        <w:rFonts w:hint="default"/>
+      </w:rPr>
+    </w:lvl>
+    <w:lvl w:ilvl="7">
+      <w:start w:val="1"/>
+      <w:numFmt w:val="decimal"/>
+      <w:isLgl/>
+      <w:lvlText w:val="%1.%2.%3.%4.%5.%6.%7.%8."/>
+      <w:lvlJc w:val="left"/>
+      <w:pPr>
+        <w:ind w:left="1800" w:hanging="1440"/>
+      </w:pPr>
+      <w:rPr>
+        <w:rFonts w:hint="default"/>
+      </w:rPr>
+    </w:lvl>
+    <w:lvl w:ilvl="8">
+      <w:start w:val="1"/>
+      <w:numFmt w:val="decimal"/>
+      <w:isLgl/>
+      <w:lvlText w:val="%1.%2.%3.%4.%5.%6.%7.%8.%9."/>
+      <w:lvlJc w:val="left"/>
+      <w:pPr>
+        <w:ind w:left="2160" w:hanging="1800"/>
+      </w:pPr>
+      <w:rPr>
+        <w:rFonts w:hint="default"/>
+      </w:rPr>
+    </w:lvl>
+  </w:abstractNum>
+  <w:abstractNum w:abstractNumId="19" w15:restartNumberingAfterBreak="0">
     <w:nsid w:val="6DC43672"/>
     <w:multiLevelType w:val="multilevel"/>
     <w:tmpl w:val="6B52AD1C"/>
@@ -11047,7 +13093,7 @@
       </w:rPr>
     </w:lvl>
   </w:abstractNum>
-  <w:abstractNum w:abstractNumId="17" w15:restartNumberingAfterBreak="0">
+  <w:abstractNum w:abstractNumId="20" w15:restartNumberingAfterBreak="0">
     <w:nsid w:val="73C64EEB"/>
     <w:multiLevelType w:val="hybridMultilevel"/>
     <w:tmpl w:val="3E6648D6"/>
@@ -11136,7 +13182,7 @@
       </w:pPr>
     </w:lvl>
   </w:abstractNum>
-  <w:abstractNum w:abstractNumId="18" w15:restartNumberingAfterBreak="0">
+  <w:abstractNum w:abstractNumId="21" w15:restartNumberingAfterBreak="0">
     <w:nsid w:val="74077A1C"/>
     <w:multiLevelType w:val="hybridMultilevel"/>
     <w:tmpl w:val="4AB8D52C"/>
@@ -11225,7 +13271,7 @@
       </w:pPr>
     </w:lvl>
   </w:abstractNum>
-  <w:abstractNum w:abstractNumId="19" w15:restartNumberingAfterBreak="0">
+  <w:abstractNum w:abstractNumId="22" w15:restartNumberingAfterBreak="0">
     <w:nsid w:val="76A55F06"/>
     <w:multiLevelType w:val="hybridMultilevel"/>
     <w:tmpl w:val="81F8AE40"/>
@@ -11314,65 +13360,199 @@
       </w:pPr>
     </w:lvl>
   </w:abstractNum>
-  <w:num w:numId="1">
+  <w:abstractNum w:abstractNumId="23" w15:restartNumberingAfterBreak="0">
+    <w:nsid w:val="7ABE11D9"/>
+    <w:multiLevelType w:val="multilevel"/>
+    <w:tmpl w:val="95E4C088"/>
+    <w:styleLink w:val="CurrentList2"/>
+    <w:lvl w:ilvl="0">
+      <w:start w:val="1"/>
+      <w:numFmt w:val="decimal"/>
+      <w:lvlText w:val="%1."/>
+      <w:lvlJc w:val="left"/>
+      <w:pPr>
+        <w:ind w:left="360" w:hanging="360"/>
+      </w:pPr>
+      <w:rPr>
+        <w:rFonts w:hint="default"/>
+      </w:rPr>
+    </w:lvl>
+    <w:lvl w:ilvl="1">
+      <w:start w:val="1"/>
+      <w:numFmt w:val="decimal"/>
+      <w:isLgl/>
+      <w:lvlText w:val="%1.%2."/>
+      <w:lvlJc w:val="left"/>
+      <w:pPr>
+        <w:ind w:left="340" w:hanging="52"/>
+      </w:pPr>
+      <w:rPr>
+        <w:rFonts w:hint="default"/>
+      </w:rPr>
+    </w:lvl>
+    <w:lvl w:ilvl="2">
+      <w:start w:val="1"/>
+      <w:numFmt w:val="decimal"/>
+      <w:isLgl/>
+      <w:lvlText w:val="%1.%2.%3."/>
+      <w:lvlJc w:val="left"/>
+      <w:pPr>
+        <w:ind w:left="1080" w:hanging="720"/>
+      </w:pPr>
+      <w:rPr>
+        <w:rFonts w:hint="default"/>
+      </w:rPr>
+    </w:lvl>
+    <w:lvl w:ilvl="3">
+      <w:start w:val="1"/>
+      <w:numFmt w:val="decimal"/>
+      <w:isLgl/>
+      <w:lvlText w:val="%1.%2.%3.%4."/>
+      <w:lvlJc w:val="left"/>
+      <w:pPr>
+        <w:ind w:left="1080" w:hanging="720"/>
+      </w:pPr>
+      <w:rPr>
+        <w:rFonts w:hint="default"/>
+      </w:rPr>
+    </w:lvl>
+    <w:lvl w:ilvl="4">
+      <w:start w:val="1"/>
+      <w:numFmt w:val="decimal"/>
+      <w:isLgl/>
+      <w:lvlText w:val="%1.%2.%3.%4.%5."/>
+      <w:lvlJc w:val="left"/>
+      <w:pPr>
+        <w:ind w:left="1440" w:hanging="1080"/>
+      </w:pPr>
+      <w:rPr>
+        <w:rFonts w:hint="default"/>
+      </w:rPr>
+    </w:lvl>
+    <w:lvl w:ilvl="5">
+      <w:start w:val="1"/>
+      <w:numFmt w:val="decimal"/>
+      <w:isLgl/>
+      <w:lvlText w:val="%1.%2.%3.%4.%5.%6."/>
+      <w:lvlJc w:val="left"/>
+      <w:pPr>
+        <w:ind w:left="1440" w:hanging="1080"/>
+      </w:pPr>
+      <w:rPr>
+        <w:rFonts w:hint="default"/>
+      </w:rPr>
+    </w:lvl>
+    <w:lvl w:ilvl="6">
+      <w:start w:val="1"/>
+      <w:numFmt w:val="decimal"/>
+      <w:isLgl/>
+      <w:lvlText w:val="%1.%2.%3.%4.%5.%6.%7."/>
+      <w:lvlJc w:val="left"/>
+      <w:pPr>
+        <w:ind w:left="1800" w:hanging="1440"/>
+      </w:pPr>
+      <w:rPr>
+        <w:rFonts w:hint="default"/>
+      </w:rPr>
+    </w:lvl>
+    <w:lvl w:ilvl="7">
+      <w:start w:val="1"/>
+      <w:numFmt w:val="decimal"/>
+      <w:isLgl/>
+      <w:lvlText w:val="%1.%2.%3.%4.%5.%6.%7.%8."/>
+      <w:lvlJc w:val="left"/>
+      <w:pPr>
+        <w:ind w:left="1800" w:hanging="1440"/>
+      </w:pPr>
+      <w:rPr>
+        <w:rFonts w:hint="default"/>
+      </w:rPr>
+    </w:lvl>
+    <w:lvl w:ilvl="8">
+      <w:start w:val="1"/>
+      <w:numFmt w:val="decimal"/>
+      <w:isLgl/>
+      <w:lvlText w:val="%1.%2.%3.%4.%5.%6.%7.%8.%9."/>
+      <w:lvlJc w:val="left"/>
+      <w:pPr>
+        <w:ind w:left="2160" w:hanging="1800"/>
+      </w:pPr>
+      <w:rPr>
+        <w:rFonts w:hint="default"/>
+      </w:rPr>
+    </w:lvl>
+  </w:abstractNum>
+  <w:num w:numId="1" w16cid:durableId="2029673500">
+    <w:abstractNumId w:val="16"/>
+  </w:num>
+  <w:num w:numId="2" w16cid:durableId="581766249">
+    <w:abstractNumId w:val="9"/>
+  </w:num>
+  <w:num w:numId="3" w16cid:durableId="1755542010">
+    <w:abstractNumId w:val="11"/>
+  </w:num>
+  <w:num w:numId="4" w16cid:durableId="1124040221">
+    <w:abstractNumId w:val="6"/>
+  </w:num>
+  <w:num w:numId="5" w16cid:durableId="2078018614">
+    <w:abstractNumId w:val="5"/>
+  </w:num>
+  <w:num w:numId="6" w16cid:durableId="677658928">
     <w:abstractNumId w:val="14"/>
   </w:num>
-  <w:num w:numId="2">
+  <w:num w:numId="7" w16cid:durableId="539517033">
+    <w:abstractNumId w:val="13"/>
+  </w:num>
+  <w:num w:numId="8" w16cid:durableId="1985115457">
+    <w:abstractNumId w:val="20"/>
+  </w:num>
+  <w:num w:numId="9" w16cid:durableId="334111979">
+    <w:abstractNumId w:val="0"/>
+  </w:num>
+  <w:num w:numId="10" w16cid:durableId="528758088">
+    <w:abstractNumId w:val="2"/>
+  </w:num>
+  <w:num w:numId="11" w16cid:durableId="453257436">
+    <w:abstractNumId w:val="21"/>
+  </w:num>
+  <w:num w:numId="12" w16cid:durableId="1378309749">
+    <w:abstractNumId w:val="7"/>
+  </w:num>
+  <w:num w:numId="13" w16cid:durableId="1823308617">
+    <w:abstractNumId w:val="17"/>
+  </w:num>
+  <w:num w:numId="14" w16cid:durableId="62412244">
+    <w:abstractNumId w:val="4"/>
+  </w:num>
+  <w:num w:numId="15" w16cid:durableId="1219971361">
+    <w:abstractNumId w:val="12"/>
+  </w:num>
+  <w:num w:numId="16" w16cid:durableId="718239345">
+    <w:abstractNumId w:val="19"/>
+  </w:num>
+  <w:num w:numId="17" w16cid:durableId="235361163">
+    <w:abstractNumId w:val="22"/>
+  </w:num>
+  <w:num w:numId="18" w16cid:durableId="1991253449">
     <w:abstractNumId w:val="8"/>
   </w:num>
-  <w:num w:numId="3">
-    <w:abstractNumId w:val="9"/>
+  <w:num w:numId="19" w16cid:durableId="412705503">
+    <w:abstractNumId w:val="15"/>
   </w:num>
-  <w:num w:numId="4">
-    <w:abstractNumId w:val="5"/>
+  <w:num w:numId="20" w16cid:durableId="1145664868">
+    <w:abstractNumId w:val="1"/>
   </w:num>
-  <w:num w:numId="5">
-    <w:abstractNumId w:val="4"/>
+  <w:num w:numId="21" w16cid:durableId="2139687536">
+    <w:abstractNumId w:val="3"/>
   </w:num>
-  <w:num w:numId="6">
-    <w:abstractNumId w:val="12"/>
-  </w:num>
-  <w:num w:numId="7">
-    <w:abstractNumId w:val="11"/>
-  </w:num>
-  <w:num w:numId="8">
-    <w:abstractNumId w:val="17"/>
-  </w:num>
-  <w:num w:numId="9">
-    <w:abstractNumId w:val="0"/>
-  </w:num>
-  <w:num w:numId="10">
-    <w:abstractNumId w:val="2"/>
-  </w:num>
-  <w:num w:numId="11">
+  <w:num w:numId="22" w16cid:durableId="1490057425">
     <w:abstractNumId w:val="18"/>
   </w:num>
-  <w:num w:numId="12">
-    <w:abstractNumId w:val="6"/>
-  </w:num>
-  <w:num w:numId="13">
-    <w:abstractNumId w:val="15"/>
-  </w:num>
-  <w:num w:numId="14">
-    <w:abstractNumId w:val="3"/>
-  </w:num>
-  <w:num w:numId="15">
+  <w:num w:numId="23" w16cid:durableId="314335846">
     <w:abstractNumId w:val="10"/>
   </w:num>
-  <w:num w:numId="16">
-    <w:abstractNumId w:val="16"/>
-  </w:num>
-  <w:num w:numId="17">
-    <w:abstractNumId w:val="19"/>
-  </w:num>
-  <w:num w:numId="18">
-    <w:abstractNumId w:val="7"/>
-  </w:num>
-  <w:num w:numId="19">
-    <w:abstractNumId w:val="13"/>
-  </w:num>
-  <w:num w:numId="20">
-    <w:abstractNumId w:val="1"/>
+  <w:num w:numId="24" w16cid:durableId="1965191118">
+    <w:abstractNumId w:val="23"/>
   </w:num>
 </w:numbering>
 </file>
@@ -11969,6 +14149,26 @@
     <w:basedOn w:val="DefaultParagraphFont"/>
     <w:rsid w:val="0093707F"/>
   </w:style>
+  <w:style w:type="numbering" w:customStyle="1" w:styleId="CurrentList1">
+    <w:name w:val="Current List1"/>
+    <w:uiPriority w:val="99"/>
+    <w:rsid w:val="00CE7E59"/>
+    <w:pPr>
+      <w:numPr>
+        <w:numId w:val="23"/>
+      </w:numPr>
+    </w:pPr>
+  </w:style>
+  <w:style w:type="numbering" w:customStyle="1" w:styleId="CurrentList2">
+    <w:name w:val="Current List2"/>
+    <w:uiPriority w:val="99"/>
+    <w:rsid w:val="00CE7E59"/>
+    <w:pPr>
+      <w:numPr>
+        <w:numId w:val="24"/>
+      </w:numPr>
+    </w:pPr>
+  </w:style>
 </w:styles>
 </file>
 

</xml_diff>